<commit_message>
updated revised manuscript, SOM-R and response to reviewers
</commit_message>
<xml_diff>
--- a/manuscript/revision/Response to the review_17.6.docx
+++ b/manuscript/revision/Response to the review_17.6.docx
@@ -41,25 +41,279 @@
         </w:rPr>
         <w:t>Editor:</w:t>
       </w:r>
-      <w:bookmarkStart w:id="0" w:name="_GoBack"/>
+    </w:p>
+    <w:p>
+      <w:pPr>
+        <w:shd w:val="clear" w:color="auto" w:fill="D0CECE" w:themeFill="background2" w:themeFillShade="E6"/>
+        <w:rPr>
+          <w:rFonts w:ascii="Times New Roman" w:hAnsi="Times New Roman" w:cs="Times New Roman"/>
+          <w:color w:val="222222"/>
+          <w:shd w:val="clear" w:color="auto" w:fill="FFFFFF"/>
+        </w:rPr>
+      </w:pPr>
+      <w:r>
+        <w:rPr>
+          <w:rFonts w:ascii="Times New Roman" w:hAnsi="Times New Roman" w:cs="Times New Roman"/>
+          <w:color w:val="222222"/>
+          <w:shd w:val="clear" w:color="auto" w:fill="D0CECE" w:themeFill="background2" w:themeFillShade="E6"/>
+        </w:rPr>
+        <w:t>Dear Ms. Moran:</w:t>
+      </w:r>
+      <w:r>
+        <w:rPr>
+          <w:rFonts w:ascii="Times New Roman" w:hAnsi="Times New Roman" w:cs="Times New Roman"/>
+          <w:color w:val="222222"/>
+        </w:rPr>
+        <w:br/>
+      </w:r>
+      <w:r>
+        <w:rPr>
+          <w:rFonts w:ascii="Times New Roman" w:hAnsi="Times New Roman" w:cs="Times New Roman"/>
+          <w:color w:val="222222"/>
+        </w:rPr>
+        <w:br/>
+      </w:r>
+      <w:r>
+        <w:rPr>
+          <w:rFonts w:ascii="Times New Roman" w:hAnsi="Times New Roman" w:cs="Times New Roman"/>
+          <w:color w:val="222222"/>
+          <w:shd w:val="clear" w:color="auto" w:fill="D0CECE" w:themeFill="background2" w:themeFillShade="E6"/>
+        </w:rPr>
+        <w:t>I hope that all is well with you and yours despite the challenges of these strange and stressful times.  I thank you and your team for submitting the Stage 2 version of "Incidental Attitude Formation via the Surveillance Task: A Registered Replication of Olson and Fazio (2001)" [PSCI-19-0402.R2] to Psychological Science. Thanks also to Reviewers 1 and 2 of the Stage 1 version, who gracious provided reviews of this one as well. </w:t>
+      </w:r>
+      <w:r>
+        <w:rPr>
+          <w:rFonts w:ascii="Times New Roman" w:hAnsi="Times New Roman" w:cs="Times New Roman"/>
+          <w:color w:val="222222"/>
+        </w:rPr>
+        <w:br/>
+      </w:r>
+      <w:r>
+        <w:rPr>
+          <w:rFonts w:ascii="Times New Roman" w:hAnsi="Times New Roman" w:cs="Times New Roman"/>
+          <w:color w:val="222222"/>
+        </w:rPr>
+        <w:br/>
+      </w:r>
+      <w:r>
+        <w:rPr>
+          <w:rFonts w:ascii="Times New Roman" w:hAnsi="Times New Roman" w:cs="Times New Roman"/>
+          <w:color w:val="222222"/>
+          <w:shd w:val="clear" w:color="auto" w:fill="D0CECE" w:themeFill="background2" w:themeFillShade="E6"/>
+        </w:rPr>
+        <w:t>This project is an impressive accomplishment and in my view warrants publication in Psychological Science. R1 recommended acceptance.  R2 recommended minor revisions th</w:t>
+      </w:r>
+      <w:r>
+        <w:rPr>
+          <w:rFonts w:ascii="Times New Roman" w:hAnsi="Times New Roman" w:cs="Times New Roman"/>
+          <w:color w:val="222222"/>
+          <w:shd w:val="clear" w:color="auto" w:fill="D0CECE" w:themeFill="background2" w:themeFillShade="E6"/>
+        </w:rPr>
+        <w:t>a</w:t>
+      </w:r>
+      <w:r>
+        <w:rPr>
+          <w:rFonts w:ascii="Times New Roman" w:hAnsi="Times New Roman" w:cs="Times New Roman"/>
+          <w:color w:val="222222"/>
+          <w:shd w:val="clear" w:color="auto" w:fill="D0CECE" w:themeFill="background2" w:themeFillShade="E6"/>
+        </w:rPr>
+        <w:t xml:space="preserve">t are quite manageable.  Bravo and congratulations. That said, in my view the paper needs quite a bit of revision to make it a good fit for this journal and to enhance the likelihood that it will be read and have the impact it deserves. Most of the hard </w:t>
+      </w:r>
+      <w:r>
+        <w:rPr>
+          <w:rFonts w:ascii="Times New Roman" w:hAnsi="Times New Roman" w:cs="Times New Roman"/>
+          <w:color w:val="222222"/>
+          <w:shd w:val="clear" w:color="auto" w:fill="D0CECE" w:themeFill="background2" w:themeFillShade="E6"/>
+        </w:rPr>
+        <w:t xml:space="preserve">work </w:t>
+      </w:r>
+      <w:r>
+        <w:rPr>
+          <w:rFonts w:ascii="Times New Roman" w:hAnsi="Times New Roman" w:cs="Times New Roman"/>
+          <w:color w:val="222222"/>
+          <w:shd w:val="clear" w:color="auto" w:fill="D0CECE" w:themeFill="background2" w:themeFillShade="E6"/>
+        </w:rPr>
+        <w:t>will be in making the paper shorter and more accessible to non-specialists.  It may not be easy but I am sure you can do it.</w:t>
+      </w:r>
+      <w:r>
+        <w:rPr>
+          <w:rFonts w:ascii="Times New Roman" w:hAnsi="Times New Roman" w:cs="Times New Roman"/>
+          <w:color w:val="222222"/>
+        </w:rPr>
+        <w:br/>
+      </w:r>
+      <w:r>
+        <w:rPr>
+          <w:rFonts w:ascii="Times New Roman" w:hAnsi="Times New Roman" w:cs="Times New Roman"/>
+          <w:color w:val="222222"/>
+        </w:rPr>
+        <w:br/>
+      </w:r>
+      <w:r>
+        <w:rPr>
+          <w:rFonts w:ascii="Times New Roman" w:hAnsi="Times New Roman" w:cs="Times New Roman"/>
+          <w:b/>
+          <w:bCs/>
+          <w:color w:val="222222"/>
+          <w:shd w:val="clear" w:color="auto" w:fill="D0CECE" w:themeFill="background2" w:themeFillShade="E6"/>
+        </w:rPr>
+        <w:t>E.1.</w:t>
+      </w:r>
+      <w:r>
+        <w:rPr>
+          <w:rFonts w:ascii="Times New Roman" w:hAnsi="Times New Roman" w:cs="Times New Roman"/>
+          <w:color w:val="222222"/>
+          <w:shd w:val="clear" w:color="auto" w:fill="D0CECE" w:themeFill="background2" w:themeFillShade="E6"/>
+        </w:rPr>
+        <w:t xml:space="preserve"> The task description in the abstract and on page 5 is vague. In the latter, the first sentence turns out not to be strictly true and in any case it is a fine point.  Very early in the paper, please include a clear explanation of the gist of the procedure. Something along the lines of:</w:t>
+      </w:r>
+      <w:r>
+        <w:rPr>
+          <w:rFonts w:ascii="Times New Roman" w:hAnsi="Times New Roman" w:cs="Times New Roman"/>
+          <w:color w:val="222222"/>
+        </w:rPr>
+        <w:br/>
+      </w:r>
+      <w:r>
+        <w:rPr>
+          <w:rFonts w:ascii="Times New Roman" w:hAnsi="Times New Roman" w:cs="Times New Roman"/>
+          <w:color w:val="222222"/>
+        </w:rPr>
+        <w:br/>
+      </w:r>
+      <w:r>
+        <w:rPr>
+          <w:rFonts w:ascii="Times New Roman" w:hAnsi="Times New Roman" w:cs="Times New Roman"/>
+          <w:color w:val="222222"/>
+          <w:shd w:val="clear" w:color="auto" w:fill="D0CECE" w:themeFill="background2" w:themeFillShade="E6"/>
+        </w:rPr>
+        <w:t>“</w:t>
+      </w:r>
+      <w:bookmarkStart w:id="0" w:name="_Hlk41462938"/>
+      <w:r>
+        <w:rPr>
+          <w:rFonts w:ascii="Times New Roman" w:hAnsi="Times New Roman" w:cs="Times New Roman"/>
+          <w:color w:val="222222"/>
+          <w:shd w:val="clear" w:color="auto" w:fill="D0CECE" w:themeFill="background2" w:themeFillShade="E6"/>
+        </w:rPr>
+        <w:t xml:space="preserve">The CS stimuli were two </w:t>
+      </w:r>
+      <w:proofErr w:type="spellStart"/>
+      <w:r>
+        <w:rPr>
+          <w:rFonts w:ascii="Times New Roman" w:hAnsi="Times New Roman" w:cs="Times New Roman"/>
+          <w:color w:val="222222"/>
+          <w:shd w:val="clear" w:color="auto" w:fill="D0CECE" w:themeFill="background2" w:themeFillShade="E6"/>
+        </w:rPr>
+        <w:t>Pokemon</w:t>
+      </w:r>
+      <w:proofErr w:type="spellEnd"/>
+      <w:r>
+        <w:rPr>
+          <w:rFonts w:ascii="Times New Roman" w:hAnsi="Times New Roman" w:cs="Times New Roman"/>
+          <w:color w:val="222222"/>
+          <w:shd w:val="clear" w:color="auto" w:fill="D0CECE" w:themeFill="background2" w:themeFillShade="E6"/>
+        </w:rPr>
+        <w:t xml:space="preserve"> selected to be neutral and unfamiliar. The US stimuli were pictures and words, 4 of each selected to be positive and 4 negative.  In the training phase, on each of many trials, one or two stimuli were briefly presented, and subjects were told to monitor for a pre-designated target </w:t>
+      </w:r>
+      <w:proofErr w:type="spellStart"/>
+      <w:r>
+        <w:rPr>
+          <w:rFonts w:ascii="Times New Roman" w:hAnsi="Times New Roman" w:cs="Times New Roman"/>
+          <w:color w:val="222222"/>
+          <w:shd w:val="clear" w:color="auto" w:fill="D0CECE" w:themeFill="background2" w:themeFillShade="E6"/>
+        </w:rPr>
+        <w:t>Pokemon</w:t>
+      </w:r>
+      <w:proofErr w:type="spellEnd"/>
+      <w:r>
+        <w:rPr>
+          <w:rFonts w:ascii="Times New Roman" w:hAnsi="Times New Roman" w:cs="Times New Roman"/>
+          <w:color w:val="222222"/>
+          <w:shd w:val="clear" w:color="auto" w:fill="D0CECE" w:themeFill="background2" w:themeFillShade="E6"/>
+        </w:rPr>
+        <w:t xml:space="preserve"> (the “surveillance task,” a cover story that required subjects to engage with the stimuli). Most trials presented filler stimuli, but on interspersed training trials one of the two CS </w:t>
+      </w:r>
+      <w:proofErr w:type="spellStart"/>
+      <w:r>
+        <w:rPr>
+          <w:rFonts w:ascii="Times New Roman" w:hAnsi="Times New Roman" w:cs="Times New Roman"/>
+          <w:color w:val="222222"/>
+          <w:shd w:val="clear" w:color="auto" w:fill="D0CECE" w:themeFill="background2" w:themeFillShade="E6"/>
+        </w:rPr>
+        <w:t>Pokemon</w:t>
+      </w:r>
+      <w:proofErr w:type="spellEnd"/>
+      <w:r>
+        <w:rPr>
+          <w:rFonts w:ascii="Times New Roman" w:hAnsi="Times New Roman" w:cs="Times New Roman"/>
+          <w:color w:val="222222"/>
+          <w:shd w:val="clear" w:color="auto" w:fill="D0CECE" w:themeFill="background2" w:themeFillShade="E6"/>
+        </w:rPr>
+        <w:t xml:space="preserve"> was presented, always alongside a negative word/image whereas the other CS </w:t>
+      </w:r>
+      <w:proofErr w:type="spellStart"/>
+      <w:r>
+        <w:rPr>
+          <w:rFonts w:ascii="Times New Roman" w:hAnsi="Times New Roman" w:cs="Times New Roman"/>
+          <w:color w:val="222222"/>
+          <w:shd w:val="clear" w:color="auto" w:fill="D0CECE" w:themeFill="background2" w:themeFillShade="E6"/>
+        </w:rPr>
+        <w:t>Pokeman</w:t>
+      </w:r>
+      <w:proofErr w:type="spellEnd"/>
+      <w:r>
+        <w:rPr>
+          <w:rFonts w:ascii="Times New Roman" w:hAnsi="Times New Roman" w:cs="Times New Roman"/>
+          <w:color w:val="222222"/>
+          <w:shd w:val="clear" w:color="auto" w:fill="D0CECE" w:themeFill="background2" w:themeFillShade="E6"/>
+        </w:rPr>
+        <w:t xml:space="preserve"> was always presented with a positive word/image. Later, preference for the two CS </w:t>
+      </w:r>
+      <w:proofErr w:type="spellStart"/>
+      <w:r>
+        <w:rPr>
+          <w:rFonts w:ascii="Times New Roman" w:hAnsi="Times New Roman" w:cs="Times New Roman"/>
+          <w:color w:val="222222"/>
+          <w:shd w:val="clear" w:color="auto" w:fill="D0CECE" w:themeFill="background2" w:themeFillShade="E6"/>
+        </w:rPr>
+        <w:t>Pokemon</w:t>
+      </w:r>
+      <w:proofErr w:type="spellEnd"/>
+      <w:r>
+        <w:rPr>
+          <w:rFonts w:ascii="Times New Roman" w:hAnsi="Times New Roman" w:cs="Times New Roman"/>
+          <w:color w:val="222222"/>
+          <w:shd w:val="clear" w:color="auto" w:fill="D0CECE" w:themeFill="background2" w:themeFillShade="E6"/>
+        </w:rPr>
+        <w:t xml:space="preserve"> was assessed, followed by retrospective measures of awareness of the contingency during the training phase. The hypothesis was that subjects tend to prefer the CS </w:t>
+      </w:r>
+      <w:proofErr w:type="spellStart"/>
+      <w:r>
+        <w:rPr>
+          <w:rFonts w:ascii="Times New Roman" w:hAnsi="Times New Roman" w:cs="Times New Roman"/>
+          <w:color w:val="222222"/>
+          <w:shd w:val="clear" w:color="auto" w:fill="D0CECE" w:themeFill="background2" w:themeFillShade="E6"/>
+        </w:rPr>
+        <w:t>Pokemon</w:t>
+      </w:r>
+      <w:proofErr w:type="spellEnd"/>
+      <w:r>
+        <w:rPr>
+          <w:rFonts w:ascii="Times New Roman" w:hAnsi="Times New Roman" w:cs="Times New Roman"/>
+          <w:color w:val="222222"/>
+          <w:shd w:val="clear" w:color="auto" w:fill="D0CECE" w:themeFill="background2" w:themeFillShade="E6"/>
+        </w:rPr>
+        <w:t xml:space="preserve"> that had been paired with positive words/images, even if they report no awareness of the training contingency</w:t>
+      </w:r>
       <w:bookmarkEnd w:id="0"/>
-    </w:p>
-    <w:p>
-      <w:pPr>
-        <w:shd w:val="clear" w:color="auto" w:fill="D0CECE" w:themeFill="background2" w:themeFillShade="E6"/>
-        <w:rPr>
-          <w:rFonts w:ascii="Times New Roman" w:hAnsi="Times New Roman" w:cs="Times New Roman"/>
-          <w:color w:val="222222"/>
-          <w:shd w:val="clear" w:color="auto" w:fill="FFFFFF"/>
-        </w:rPr>
-      </w:pPr>
-      <w:r>
-        <w:rPr>
-          <w:rFonts w:ascii="Times New Roman" w:hAnsi="Times New Roman" w:cs="Times New Roman"/>
-          <w:color w:val="222222"/>
-          <w:shd w:val="clear" w:color="auto" w:fill="D0CECE" w:themeFill="background2" w:themeFillShade="E6"/>
-        </w:rPr>
-        <w:t>Dear Ms. Moran:</w:t>
+      <w:r>
+        <w:rPr>
+          <w:rFonts w:ascii="Times New Roman" w:hAnsi="Times New Roman" w:cs="Times New Roman"/>
+          <w:color w:val="222222"/>
+          <w:shd w:val="clear" w:color="auto" w:fill="D0CECE" w:themeFill="background2" w:themeFillShade="E6"/>
+        </w:rPr>
+        <w:t>.” </w:t>
       </w:r>
       <w:r>
         <w:rPr>
@@ -81,262 +335,6 @@
           <w:color w:val="222222"/>
           <w:shd w:val="clear" w:color="auto" w:fill="D0CECE" w:themeFill="background2" w:themeFillShade="E6"/>
         </w:rPr>
-        <w:t>I hope that all is well with you and yours despite the challenges of these strange and stressful times.  I thank you and your team for submitting the Stage 2 version of "Incidental Attitude Formation via the Surveillance Task: A Registered Replication of Olson and Fazio (2001)" [PSCI-19-0402.R2] to Psychological Science. Thanks also to Reviewers 1 and 2 of the Stage 1 version, who gracious provided reviews of this one as well. </w:t>
-      </w:r>
-      <w:r>
-        <w:rPr>
-          <w:rFonts w:ascii="Times New Roman" w:hAnsi="Times New Roman" w:cs="Times New Roman"/>
-          <w:color w:val="222222"/>
-        </w:rPr>
-        <w:br/>
-      </w:r>
-      <w:r>
-        <w:rPr>
-          <w:rFonts w:ascii="Times New Roman" w:hAnsi="Times New Roman" w:cs="Times New Roman"/>
-          <w:color w:val="222222"/>
-        </w:rPr>
-        <w:br/>
-      </w:r>
-      <w:r>
-        <w:rPr>
-          <w:rFonts w:ascii="Times New Roman" w:hAnsi="Times New Roman" w:cs="Times New Roman"/>
-          <w:color w:val="222222"/>
-          <w:shd w:val="clear" w:color="auto" w:fill="D0CECE" w:themeFill="background2" w:themeFillShade="E6"/>
-        </w:rPr>
-        <w:t>This project is an impressive accomplishment and in my view warrants publication in Psychological Science. R1 recommended acceptance.  R2 recommended minor revisions th</w:t>
-      </w:r>
-      <w:r>
-        <w:rPr>
-          <w:rFonts w:ascii="Times New Roman" w:hAnsi="Times New Roman" w:cs="Times New Roman"/>
-          <w:color w:val="222222"/>
-          <w:shd w:val="clear" w:color="auto" w:fill="D0CECE" w:themeFill="background2" w:themeFillShade="E6"/>
-        </w:rPr>
-        <w:t>a</w:t>
-      </w:r>
-      <w:r>
-        <w:rPr>
-          <w:rFonts w:ascii="Times New Roman" w:hAnsi="Times New Roman" w:cs="Times New Roman"/>
-          <w:color w:val="222222"/>
-          <w:shd w:val="clear" w:color="auto" w:fill="D0CECE" w:themeFill="background2" w:themeFillShade="E6"/>
-        </w:rPr>
-        <w:t xml:space="preserve">t are quite manageable.  Bravo and congratulations. That said, in my view the paper needs quite a bit of revision to make it a good fit for this journal and to enhance the likelihood that it will be read and have the impact it deserves. Most of the hard </w:t>
-      </w:r>
-      <w:r>
-        <w:rPr>
-          <w:rFonts w:ascii="Times New Roman" w:hAnsi="Times New Roman" w:cs="Times New Roman"/>
-          <w:color w:val="222222"/>
-          <w:shd w:val="clear" w:color="auto" w:fill="D0CECE" w:themeFill="background2" w:themeFillShade="E6"/>
-        </w:rPr>
-        <w:t xml:space="preserve">work </w:t>
-      </w:r>
-      <w:r>
-        <w:rPr>
-          <w:rFonts w:ascii="Times New Roman" w:hAnsi="Times New Roman" w:cs="Times New Roman"/>
-          <w:color w:val="222222"/>
-          <w:shd w:val="clear" w:color="auto" w:fill="D0CECE" w:themeFill="background2" w:themeFillShade="E6"/>
-        </w:rPr>
-        <w:t>will be in making the paper shorter and more accessible to non-specialists.  It may not be easy but I am sure you can do it.</w:t>
-      </w:r>
-      <w:r>
-        <w:rPr>
-          <w:rFonts w:ascii="Times New Roman" w:hAnsi="Times New Roman" w:cs="Times New Roman"/>
-          <w:color w:val="222222"/>
-        </w:rPr>
-        <w:br/>
-      </w:r>
-      <w:r>
-        <w:rPr>
-          <w:rFonts w:ascii="Times New Roman" w:hAnsi="Times New Roman" w:cs="Times New Roman"/>
-          <w:color w:val="222222"/>
-        </w:rPr>
-        <w:br/>
-      </w:r>
-      <w:r>
-        <w:rPr>
-          <w:rFonts w:ascii="Times New Roman" w:hAnsi="Times New Roman" w:cs="Times New Roman"/>
-          <w:b/>
-          <w:bCs/>
-          <w:color w:val="222222"/>
-          <w:shd w:val="clear" w:color="auto" w:fill="D0CECE" w:themeFill="background2" w:themeFillShade="E6"/>
-        </w:rPr>
-        <w:t>E.1.</w:t>
-      </w:r>
-      <w:r>
-        <w:rPr>
-          <w:rFonts w:ascii="Times New Roman" w:hAnsi="Times New Roman" w:cs="Times New Roman"/>
-          <w:color w:val="222222"/>
-          <w:shd w:val="clear" w:color="auto" w:fill="D0CECE" w:themeFill="background2" w:themeFillShade="E6"/>
-        </w:rPr>
-        <w:t xml:space="preserve"> The task description in the abstract and on page 5 is vague. In the latter, the first sentence turns out not to be strictly true and in any case it is a fine point.  Very early in the paper, please include a clear explanation of the gist of the procedure. Something along the lines of:</w:t>
-      </w:r>
-      <w:r>
-        <w:rPr>
-          <w:rFonts w:ascii="Times New Roman" w:hAnsi="Times New Roman" w:cs="Times New Roman"/>
-          <w:color w:val="222222"/>
-        </w:rPr>
-        <w:br/>
-      </w:r>
-      <w:r>
-        <w:rPr>
-          <w:rFonts w:ascii="Times New Roman" w:hAnsi="Times New Roman" w:cs="Times New Roman"/>
-          <w:color w:val="222222"/>
-        </w:rPr>
-        <w:br/>
-      </w:r>
-      <w:r>
-        <w:rPr>
-          <w:rFonts w:ascii="Times New Roman" w:hAnsi="Times New Roman" w:cs="Times New Roman"/>
-          <w:color w:val="222222"/>
-          <w:shd w:val="clear" w:color="auto" w:fill="D0CECE" w:themeFill="background2" w:themeFillShade="E6"/>
-        </w:rPr>
-        <w:t>“</w:t>
-      </w:r>
-      <w:bookmarkStart w:id="1" w:name="_Hlk41462938"/>
-      <w:r>
-        <w:rPr>
-          <w:rFonts w:ascii="Times New Roman" w:hAnsi="Times New Roman" w:cs="Times New Roman"/>
-          <w:color w:val="222222"/>
-          <w:shd w:val="clear" w:color="auto" w:fill="D0CECE" w:themeFill="background2" w:themeFillShade="E6"/>
-        </w:rPr>
-        <w:t xml:space="preserve">The CS stimuli were two </w:t>
-      </w:r>
-      <w:proofErr w:type="spellStart"/>
-      <w:r>
-        <w:rPr>
-          <w:rFonts w:ascii="Times New Roman" w:hAnsi="Times New Roman" w:cs="Times New Roman"/>
-          <w:color w:val="222222"/>
-          <w:shd w:val="clear" w:color="auto" w:fill="D0CECE" w:themeFill="background2" w:themeFillShade="E6"/>
-        </w:rPr>
-        <w:t>Pokemon</w:t>
-      </w:r>
-      <w:proofErr w:type="spellEnd"/>
-      <w:r>
-        <w:rPr>
-          <w:rFonts w:ascii="Times New Roman" w:hAnsi="Times New Roman" w:cs="Times New Roman"/>
-          <w:color w:val="222222"/>
-          <w:shd w:val="clear" w:color="auto" w:fill="D0CECE" w:themeFill="background2" w:themeFillShade="E6"/>
-        </w:rPr>
-        <w:t xml:space="preserve"> selected to be neutral and unfamiliar. The US stimuli were pictures and words, 4 of each selected to be positive and 4 negative.  In the training phase, on each of many trials, one or two stimuli were briefly presented, and subjects were told to monitor for a pre-designated target </w:t>
-      </w:r>
-      <w:proofErr w:type="spellStart"/>
-      <w:r>
-        <w:rPr>
-          <w:rFonts w:ascii="Times New Roman" w:hAnsi="Times New Roman" w:cs="Times New Roman"/>
-          <w:color w:val="222222"/>
-          <w:shd w:val="clear" w:color="auto" w:fill="D0CECE" w:themeFill="background2" w:themeFillShade="E6"/>
-        </w:rPr>
-        <w:t>Pokemon</w:t>
-      </w:r>
-      <w:proofErr w:type="spellEnd"/>
-      <w:r>
-        <w:rPr>
-          <w:rFonts w:ascii="Times New Roman" w:hAnsi="Times New Roman" w:cs="Times New Roman"/>
-          <w:color w:val="222222"/>
-          <w:shd w:val="clear" w:color="auto" w:fill="D0CECE" w:themeFill="background2" w:themeFillShade="E6"/>
-        </w:rPr>
-        <w:t xml:space="preserve"> (the “surveillance task,” a cover story that required subjects to engage with the stimuli). Most trials presented filler stimuli, but on interspersed training trials one of the two CS </w:t>
-      </w:r>
-      <w:proofErr w:type="spellStart"/>
-      <w:r>
-        <w:rPr>
-          <w:rFonts w:ascii="Times New Roman" w:hAnsi="Times New Roman" w:cs="Times New Roman"/>
-          <w:color w:val="222222"/>
-          <w:shd w:val="clear" w:color="auto" w:fill="D0CECE" w:themeFill="background2" w:themeFillShade="E6"/>
-        </w:rPr>
-        <w:t>Pokemon</w:t>
-      </w:r>
-      <w:proofErr w:type="spellEnd"/>
-      <w:r>
-        <w:rPr>
-          <w:rFonts w:ascii="Times New Roman" w:hAnsi="Times New Roman" w:cs="Times New Roman"/>
-          <w:color w:val="222222"/>
-          <w:shd w:val="clear" w:color="auto" w:fill="D0CECE" w:themeFill="background2" w:themeFillShade="E6"/>
-        </w:rPr>
-        <w:t xml:space="preserve"> was presented, always alongside a negative word/image whereas the other CS </w:t>
-      </w:r>
-      <w:proofErr w:type="spellStart"/>
-      <w:r>
-        <w:rPr>
-          <w:rFonts w:ascii="Times New Roman" w:hAnsi="Times New Roman" w:cs="Times New Roman"/>
-          <w:color w:val="222222"/>
-          <w:shd w:val="clear" w:color="auto" w:fill="D0CECE" w:themeFill="background2" w:themeFillShade="E6"/>
-        </w:rPr>
-        <w:t>Pokeman</w:t>
-      </w:r>
-      <w:proofErr w:type="spellEnd"/>
-      <w:r>
-        <w:rPr>
-          <w:rFonts w:ascii="Times New Roman" w:hAnsi="Times New Roman" w:cs="Times New Roman"/>
-          <w:color w:val="222222"/>
-          <w:shd w:val="clear" w:color="auto" w:fill="D0CECE" w:themeFill="background2" w:themeFillShade="E6"/>
-        </w:rPr>
-        <w:t xml:space="preserve"> was always presented with a positive word/image. Later, preference for the two CS </w:t>
-      </w:r>
-      <w:proofErr w:type="spellStart"/>
-      <w:r>
-        <w:rPr>
-          <w:rFonts w:ascii="Times New Roman" w:hAnsi="Times New Roman" w:cs="Times New Roman"/>
-          <w:color w:val="222222"/>
-          <w:shd w:val="clear" w:color="auto" w:fill="D0CECE" w:themeFill="background2" w:themeFillShade="E6"/>
-        </w:rPr>
-        <w:t>Pokemon</w:t>
-      </w:r>
-      <w:proofErr w:type="spellEnd"/>
-      <w:r>
-        <w:rPr>
-          <w:rFonts w:ascii="Times New Roman" w:hAnsi="Times New Roman" w:cs="Times New Roman"/>
-          <w:color w:val="222222"/>
-          <w:shd w:val="clear" w:color="auto" w:fill="D0CECE" w:themeFill="background2" w:themeFillShade="E6"/>
-        </w:rPr>
-        <w:t xml:space="preserve"> was assessed, followed by retrospective measures of awareness of the contingency during the training phase. The hypothesis was that subjects tend to prefer the CS </w:t>
-      </w:r>
-      <w:proofErr w:type="spellStart"/>
-      <w:r>
-        <w:rPr>
-          <w:rFonts w:ascii="Times New Roman" w:hAnsi="Times New Roman" w:cs="Times New Roman"/>
-          <w:color w:val="222222"/>
-          <w:shd w:val="clear" w:color="auto" w:fill="D0CECE" w:themeFill="background2" w:themeFillShade="E6"/>
-        </w:rPr>
-        <w:t>Pokemon</w:t>
-      </w:r>
-      <w:proofErr w:type="spellEnd"/>
-      <w:r>
-        <w:rPr>
-          <w:rFonts w:ascii="Times New Roman" w:hAnsi="Times New Roman" w:cs="Times New Roman"/>
-          <w:color w:val="222222"/>
-          <w:shd w:val="clear" w:color="auto" w:fill="D0CECE" w:themeFill="background2" w:themeFillShade="E6"/>
-        </w:rPr>
-        <w:t xml:space="preserve"> that had been paired with positive words/images, even if they report no awareness of the training contingency</w:t>
-      </w:r>
-      <w:bookmarkEnd w:id="1"/>
-      <w:r>
-        <w:rPr>
-          <w:rFonts w:ascii="Times New Roman" w:hAnsi="Times New Roman" w:cs="Times New Roman"/>
-          <w:color w:val="222222"/>
-          <w:shd w:val="clear" w:color="auto" w:fill="D0CECE" w:themeFill="background2" w:themeFillShade="E6"/>
-        </w:rPr>
-        <w:t>.” </w:t>
-      </w:r>
-      <w:r>
-        <w:rPr>
-          <w:rFonts w:ascii="Times New Roman" w:hAnsi="Times New Roman" w:cs="Times New Roman"/>
-          <w:color w:val="222222"/>
-        </w:rPr>
-        <w:br/>
-      </w:r>
-      <w:r>
-        <w:rPr>
-          <w:rFonts w:ascii="Times New Roman" w:hAnsi="Times New Roman" w:cs="Times New Roman"/>
-          <w:color w:val="222222"/>
-        </w:rPr>
-        <w:br/>
-      </w:r>
-      <w:r>
-        <w:rPr>
-          <w:rFonts w:ascii="Times New Roman" w:hAnsi="Times New Roman" w:cs="Times New Roman"/>
-          <w:color w:val="222222"/>
-          <w:shd w:val="clear" w:color="auto" w:fill="D0CECE" w:themeFill="background2" w:themeFillShade="E6"/>
-        </w:rPr>
         <w:t>That is probably imperfect, but I hope you get the idea that it is crucial, early in the paper, to give readers who are unfamiliar with this literature a solid grasp of the procedure and the hypothesis. If they don’t have that within a page they will very likely stop reading.</w:t>
       </w:r>
     </w:p>
@@ -361,7 +359,57 @@
           <w:rFonts w:ascii="Times New Roman" w:hAnsi="Times New Roman" w:cs="Times New Roman"/>
           <w:color w:val="222222"/>
         </w:rPr>
-        <w:t xml:space="preserve"> In the revision, we included a clear explanation of the “surveillance” task procedure (pp. 5-6):</w:t>
+        <w:t xml:space="preserve"> In the revision, we included a clear explanation of the </w:t>
+      </w:r>
+      <w:ins w:id="1" w:author="Ian Hussey" w:date="2020-06-17T13:45:00Z">
+        <w:r>
+          <w:rPr>
+            <w:rFonts w:ascii="Times New Roman" w:hAnsi="Times New Roman" w:cs="Times New Roman"/>
+            <w:color w:val="222222"/>
+          </w:rPr>
+          <w:t>‘</w:t>
+        </w:r>
+      </w:ins>
+      <w:del w:id="2" w:author="Ian Hussey" w:date="2020-06-17T13:45:00Z">
+        <w:r>
+          <w:rPr>
+            <w:rFonts w:ascii="Times New Roman" w:hAnsi="Times New Roman" w:cs="Times New Roman"/>
+            <w:color w:val="222222"/>
+          </w:rPr>
+          <w:delText>“</w:delText>
+        </w:r>
+      </w:del>
+      <w:r>
+        <w:rPr>
+          <w:rFonts w:ascii="Times New Roman" w:hAnsi="Times New Roman" w:cs="Times New Roman"/>
+          <w:color w:val="222222"/>
+        </w:rPr>
+        <w:t>surveillance</w:t>
+      </w:r>
+      <w:ins w:id="3" w:author="Ian Hussey" w:date="2020-06-17T13:45:00Z">
+        <w:r>
+          <w:rPr>
+            <w:rFonts w:ascii="Times New Roman" w:hAnsi="Times New Roman" w:cs="Times New Roman"/>
+            <w:color w:val="222222"/>
+          </w:rPr>
+          <w:t>’</w:t>
+        </w:r>
+      </w:ins>
+      <w:del w:id="4" w:author="Ian Hussey" w:date="2020-06-17T13:45:00Z">
+        <w:r>
+          <w:rPr>
+            <w:rFonts w:ascii="Times New Roman" w:hAnsi="Times New Roman" w:cs="Times New Roman"/>
+            <w:color w:val="222222"/>
+          </w:rPr>
+          <w:delText>”</w:delText>
+        </w:r>
+      </w:del>
+      <w:r>
+        <w:rPr>
+          <w:rFonts w:ascii="Times New Roman" w:hAnsi="Times New Roman" w:cs="Times New Roman"/>
+          <w:color w:val="222222"/>
+        </w:rPr>
+        <w:t xml:space="preserve"> task procedure (pp. 5-6):</w:t>
       </w:r>
     </w:p>
     <w:p>
@@ -750,7 +798,7 @@
         <w:rPr>
           <w:rFonts w:ascii="Times New Roman" w:hAnsi="Times New Roman" w:cs="Times New Roman"/>
           <w:highlight w:val="yellow"/>
-          <w:rPrChange w:id="2" w:author="Tal Moran Yorovich" w:date="2020-06-17T09:03:00Z">
+          <w:rPrChange w:id="5" w:author="Tal Moran Yorovich" w:date="2020-06-17T09:03:00Z">
             <w:rPr>
               <w:rFonts w:ascii="Times New Roman" w:hAnsi="Times New Roman" w:cs="Times New Roman"/>
             </w:rPr>
@@ -761,7 +809,7 @@
         <w:rPr>
           <w:rFonts w:ascii="Times New Roman" w:hAnsi="Times New Roman" w:cs="Times New Roman"/>
           <w:highlight w:val="yellow"/>
-          <w:rPrChange w:id="3" w:author="Tal Moran Yorovich" w:date="2020-06-17T09:03:00Z">
+          <w:rPrChange w:id="6" w:author="Tal Moran Yorovich" w:date="2020-06-17T09:03:00Z">
             <w:rPr>
               <w:rFonts w:ascii="Times New Roman" w:hAnsi="Times New Roman" w:cs="Times New Roman"/>
             </w:rPr>
@@ -1143,8 +1191,8 @@
         </w:rPr>
         <w:t xml:space="preserve"> </w:t>
       </w:r>
-      <w:bookmarkStart w:id="4" w:name="_Hlk41468531"/>
-      <w:bookmarkStart w:id="5" w:name="_Hlk43277221"/>
+      <w:bookmarkStart w:id="7" w:name="_Hlk43277221"/>
+      <w:bookmarkStart w:id="8" w:name="_Hlk41468531"/>
       <w:r>
         <w:rPr>
           <w:rFonts w:ascii="Times New Roman" w:hAnsi="Times New Roman" w:cs="Times New Roman"/>
@@ -1244,7 +1292,7 @@
         </w:rPr>
         <w:t>contingency</w:t>
       </w:r>
-      <w:bookmarkEnd w:id="5"/>
+      <w:bookmarkEnd w:id="7"/>
       <w:r>
         <w:rPr>
           <w:rFonts w:ascii="Times New Roman" w:hAnsi="Times New Roman" w:cs="Times New Roman"/>
@@ -1259,7 +1307,7 @@
         </w:rPr>
         <w:t>”</w:t>
       </w:r>
-      <w:bookmarkEnd w:id="4"/>
+      <w:bookmarkEnd w:id="8"/>
     </w:p>
     <w:p>
       <w:pPr>
@@ -1358,16 +1406,7 @@
           <w:bCs/>
           <w:color w:val="222222"/>
         </w:rPr>
-        <w:t xml:space="preserve"> Results section on </w:t>
-      </w:r>
-      <w:proofErr w:type="spellStart"/>
-      <w:r>
-        <w:rPr>
-          <w:rFonts w:ascii="Times New Roman" w:hAnsi="Times New Roman" w:cs="Times New Roman"/>
-          <w:bCs/>
-          <w:color w:val="222222"/>
-        </w:rPr>
-        <w:t>p.</w:t>
+        <w:t xml:space="preserve"> Results section on p.</w:t>
       </w:r>
       <w:r>
         <w:rPr>
@@ -1378,7 +1417,6 @@
         </w:rPr>
         <w:t>XX</w:t>
       </w:r>
-      <w:proofErr w:type="spellEnd"/>
       <w:r>
         <w:rPr>
           <w:rFonts w:ascii="Times New Roman" w:hAnsi="Times New Roman" w:cs="Times New Roman"/>
@@ -1573,16 +1611,7 @@
           <w:bCs/>
           <w:color w:val="222222"/>
         </w:rPr>
-        <w:t xml:space="preserve">on </w:t>
-      </w:r>
-      <w:proofErr w:type="spellStart"/>
-      <w:r>
-        <w:rPr>
-          <w:rFonts w:ascii="Times New Roman" w:hAnsi="Times New Roman" w:cs="Times New Roman"/>
-          <w:bCs/>
-          <w:color w:val="222222"/>
-        </w:rPr>
-        <w:t>p.</w:t>
+        <w:t>on p.</w:t>
       </w:r>
       <w:r>
         <w:rPr>
@@ -1593,7 +1622,6 @@
         </w:rPr>
         <w:t>XX</w:t>
       </w:r>
-      <w:proofErr w:type="spellEnd"/>
       <w:r>
         <w:rPr>
           <w:rFonts w:ascii="Times New Roman" w:hAnsi="Times New Roman" w:cs="Times New Roman"/>
@@ -1886,9 +1914,9 @@
           <w:color w:val="222222"/>
         </w:rPr>
       </w:pPr>
-      <w:commentRangeStart w:id="6"/>
-      <w:commentRangeStart w:id="7"/>
-      <w:commentRangeStart w:id="8"/>
+      <w:commentRangeStart w:id="9"/>
+      <w:commentRangeStart w:id="10"/>
+      <w:commentRangeStart w:id="11"/>
       <w:r>
         <w:rPr>
           <w:rFonts w:ascii="Times New Roman" w:hAnsi="Times New Roman" w:cs="Times New Roman"/>
@@ -1916,26 +1944,26 @@
         </w:rPr>
         <w:t>.</w:t>
       </w:r>
-      <w:commentRangeEnd w:id="6"/>
+      <w:commentRangeEnd w:id="9"/>
       <w:r>
         <w:rPr>
           <w:rStyle w:val="CommentReference"/>
         </w:rPr>
-        <w:commentReference w:id="6"/>
-      </w:r>
-      <w:commentRangeEnd w:id="7"/>
+        <w:commentReference w:id="9"/>
+      </w:r>
+      <w:commentRangeEnd w:id="10"/>
       <w:r>
         <w:rPr>
           <w:rStyle w:val="CommentReference"/>
         </w:rPr>
-        <w:commentReference w:id="7"/>
-      </w:r>
-      <w:commentRangeEnd w:id="8"/>
+        <w:commentReference w:id="10"/>
+      </w:r>
+      <w:commentRangeEnd w:id="11"/>
       <w:r>
         <w:rPr>
           <w:rStyle w:val="CommentReference"/>
         </w:rPr>
-        <w:commentReference w:id="8"/>
+        <w:commentReference w:id="11"/>
       </w:r>
       <w:r>
         <w:rPr>
@@ -2171,7 +2199,10 @@
     <w:p>
       <w:pPr>
         <w:rPr>
-          <w:rFonts w:ascii="Times New Roman" w:hAnsi="Times New Roman" w:cs="Times New Roman"/>
+          <w:ins w:id="12" w:author="Ian Hussey" w:date="2020-06-17T13:47:00Z"/>
+          <w:rFonts w:ascii="Times New Roman" w:hAnsi="Times New Roman" w:cs="Times New Roman"/>
+          <w:b/>
+          <w:bCs/>
           <w:color w:val="222222"/>
         </w:rPr>
       </w:pPr>
@@ -2278,7 +2309,15 @@
           <w:color w:val="222222"/>
         </w:rPr>
       </w:pPr>
-      <w:commentRangeStart w:id="9"/>
+    </w:p>
+    <w:p>
+      <w:pPr>
+        <w:rPr>
+          <w:rFonts w:ascii="Times New Roman" w:hAnsi="Times New Roman" w:cs="Times New Roman"/>
+          <w:color w:val="222222"/>
+        </w:rPr>
+      </w:pPr>
+      <w:commentRangeStart w:id="13"/>
       <w:r>
         <w:rPr>
           <w:rFonts w:ascii="Times New Roman" w:hAnsi="Times New Roman" w:cs="Times New Roman"/>
@@ -2286,12 +2325,12 @@
         </w:rPr>
         <w:t>In</w:t>
       </w:r>
-      <w:commentRangeEnd w:id="9"/>
+      <w:commentRangeEnd w:id="13"/>
       <w:r>
         <w:rPr>
           <w:rStyle w:val="CommentReference"/>
         </w:rPr>
-        <w:commentReference w:id="9"/>
+        <w:commentReference w:id="13"/>
       </w:r>
       <w:r>
         <w:rPr>
@@ -2492,12 +2531,13 @@
     <w:p>
       <w:pPr>
         <w:rPr>
-          <w:rFonts w:ascii="Arial" w:hAnsi="Arial" w:cs="Arial"/>
-          <w:color w:val="222222"/>
-          <w:shd w:val="clear" w:color="auto" w:fill="BFBFBF" w:themeFill="background1" w:themeFillShade="BF"/>
-        </w:rPr>
-      </w:pPr>
-      <w:ins w:id="10" w:author="Tal Moran Yorovich" w:date="2020-06-17T10:46:00Z">
+          <w:rFonts w:ascii="Times New Roman" w:hAnsi="Times New Roman" w:cs="Times New Roman"/>
+          <w:b/>
+          <w:bCs/>
+          <w:color w:val="222222"/>
+        </w:rPr>
+      </w:pPr>
+      <w:ins w:id="14" w:author="Tal Moran Yorovich" w:date="2020-06-17T10:46:00Z">
         <w:r>
           <w:rPr>
             <w:rFonts w:ascii="Times New Roman" w:hAnsi="Times New Roman" w:cs="Times New Roman"/>
@@ -2556,13 +2596,31 @@
           <w:t>revision,</w:t>
         </w:r>
       </w:ins>
-      <w:ins w:id="11" w:author="Tal Moran Yorovich" w:date="2020-06-17T10:47:00Z">
+      <w:ins w:id="15" w:author="Tal Moran Yorovich" w:date="2020-06-17T10:47:00Z">
         <w:r>
           <w:rPr>
             <w:rFonts w:ascii="Times New Roman" w:hAnsi="Times New Roman" w:cs="Times New Roman"/>
             <w:color w:val="222222"/>
           </w:rPr>
-          <w:t xml:space="preserve"> we included the original authors perspective on the results </w:t>
+          <w:t xml:space="preserve"> we </w:t>
+        </w:r>
+      </w:ins>
+      <w:ins w:id="16" w:author="Ian Hussey" w:date="2020-06-17T13:47:00Z">
+        <w:r>
+          <w:rPr>
+            <w:rFonts w:ascii="Times New Roman" w:hAnsi="Times New Roman" w:cs="Times New Roman"/>
+            <w:color w:val="222222"/>
+          </w:rPr>
+          <w:t xml:space="preserve">solicited and </w:t>
+        </w:r>
+      </w:ins>
+      <w:ins w:id="17" w:author="Tal Moran Yorovich" w:date="2020-06-17T10:47:00Z">
+        <w:r>
+          <w:rPr>
+            <w:rFonts w:ascii="Times New Roman" w:hAnsi="Times New Roman" w:cs="Times New Roman"/>
+            <w:color w:val="222222"/>
+          </w:rPr>
+          <w:t xml:space="preserve">included the original authors perspective on the results </w:t>
         </w:r>
         <w:r>
           <w:rPr>
@@ -2572,7 +2630,7 @@
           <w:t>before we e</w:t>
         </w:r>
       </w:ins>
-      <w:ins w:id="12" w:author="Tal Moran Yorovich" w:date="2020-06-17T10:48:00Z">
+      <w:ins w:id="18" w:author="Tal Moran Yorovich" w:date="2020-06-17T10:48:00Z">
         <w:r>
           <w:rPr>
             <w:rFonts w:ascii="Times New Roman" w:hAnsi="Times New Roman" w:cs="Times New Roman"/>
@@ -2581,7 +2639,7 @@
           <w:t xml:space="preserve">laborate on the perspective of all the other authors of the manuscript. </w:t>
         </w:r>
       </w:ins>
-      <w:ins w:id="13" w:author="Tal Moran Yorovich" w:date="2020-06-17T10:47:00Z">
+      <w:ins w:id="19" w:author="Tal Moran Yorovich" w:date="2020-06-17T10:47:00Z">
         <w:r>
           <w:rPr>
             <w:rFonts w:ascii="Times New Roman" w:hAnsi="Times New Roman" w:cs="Times New Roman"/>
@@ -2590,6 +2648,25 @@
           <w:t xml:space="preserve"> </w:t>
         </w:r>
       </w:ins>
+      <w:ins w:id="20" w:author="Ian Hussey" w:date="2020-06-17T13:48:00Z">
+        <w:r>
+          <w:rPr>
+            <w:rFonts w:ascii="Times New Roman" w:hAnsi="Times New Roman" w:cs="Times New Roman"/>
+            <w:color w:val="222222"/>
+          </w:rPr>
+          <w:t>These can be found starting on page 21 under “</w:t>
+        </w:r>
+        <w:r>
+          <w:rPr>
+            <w:rFonts w:ascii="Times New Roman" w:hAnsi="Times New Roman" w:cs="Times New Roman"/>
+            <w:bCs/>
+            <w:color w:val="222222"/>
+          </w:rPr>
+          <w:t>Interpterion of the Results”</w:t>
+        </w:r>
+      </w:ins>
+      <w:bookmarkStart w:id="21" w:name="_GoBack"/>
+      <w:bookmarkEnd w:id="21"/>
     </w:p>
     <w:p>
       <w:pPr>
@@ -2644,7 +2721,7 @@
           <w:shd w:val="clear" w:color="auto" w:fill="D0CECE" w:themeFill="background2" w:themeFillShade="E6"/>
         </w:rPr>
         <w:br/>
-        <w:t xml:space="preserve">This registered replication report tested the evaluative conditioning paradigm introduced by Olson &amp; Fazio (2001), using four different criteria for measuring awareness of the pairings. Overall, the conditioning paradigm resulted in conditioned evaluations. However, conclusions of conditioning without contingency awareness depended on the criteria used for awareness. When the original </w:t>
+        <w:t xml:space="preserve">This registered replication report tested the evaluative conditioning paradigm introduced by Olson &amp; </w:t>
       </w:r>
       <w:r>
         <w:rPr>
@@ -2653,7 +2730,7 @@
           <w:shd w:val="clear" w:color="auto" w:fill="D0CECE" w:themeFill="background2" w:themeFillShade="E6"/>
         </w:rPr>
         <w:lastRenderedPageBreak/>
-        <w:t>authors’ criterion was used, a small but significant conditioning effect was observed. The other three criteria, which all excluded substantially more participants as “aware” led to no significant conditioning effect. The difference between criteria, however, was not significant. The authors conclude that although the conditioning effect was replicated, there is not strong evidence for the hypothesis that conditioning occurs without awareness of the pairings.</w:t>
+        <w:t>Fazio (2001), using four different criteria for measuring awareness of the pairings. Overall, the conditioning paradigm resulted in conditioned evaluations. However, conclusions of conditioning without contingency awareness depended on the criteria used for awareness. When the original authors’ criterion was used, a small but significant conditioning effect was observed. The other three criteria, which all excluded substantially more participants as “aware” led to no significant conditioning effect. The difference between criteria, however, was not significant. The authors conclude that although the conditioning effect was replicated, there is not strong evidence for the hypothesis that conditioning occurs without awareness of the pairings.</w:t>
       </w:r>
       <w:r>
         <w:rPr>
@@ -2850,7 +2927,7 @@
         </w:rPr>
         <w:t>Response R2.</w:t>
       </w:r>
-      <w:commentRangeStart w:id="14"/>
+      <w:commentRangeStart w:id="22"/>
       <w:r>
         <w:rPr>
           <w:rFonts w:ascii="Times New Roman" w:hAnsi="Times New Roman" w:cs="Times New Roman"/>
@@ -2861,12 +2938,12 @@
         </w:rPr>
         <w:t>2</w:t>
       </w:r>
-      <w:commentRangeEnd w:id="14"/>
+      <w:commentRangeEnd w:id="22"/>
       <w:r>
         <w:rPr>
           <w:rStyle w:val="CommentReference"/>
         </w:rPr>
-        <w:commentReference w:id="14"/>
+        <w:commentReference w:id="22"/>
       </w:r>
       <w:r>
         <w:rPr>
@@ -2878,7 +2955,7 @@
         </w:rPr>
         <w:t>.</w:t>
       </w:r>
-      <w:ins w:id="15" w:author="sean hughes" w:date="2020-05-28T13:38:00Z">
+      <w:ins w:id="23" w:author="sean hughes" w:date="2020-05-28T13:38:00Z">
         <w:r>
           <w:rPr>
             <w:rFonts w:ascii="Times New Roman" w:hAnsi="Times New Roman" w:cs="Times New Roman"/>
@@ -2959,6 +3036,7 @@
           <w:bCs/>
           <w:color w:val="222222"/>
         </w:rPr>
+        <w:lastRenderedPageBreak/>
         <w:t>Response R2.3.</w:t>
       </w:r>
       <w:r>
@@ -2976,35 +3054,13 @@
           <w:bCs/>
           <w:color w:val="222222"/>
         </w:rPr>
-        <w:t>In line with Reviewer 2’s comments we now acknowledge that the data from this study raises doubts but does</w:t>
-      </w:r>
-      <w:r>
-        <w:rPr>
-          <w:rFonts w:ascii="Times New Roman" w:hAnsi="Times New Roman" w:cs="Times New Roman"/>
-          <w:bCs/>
-          <w:color w:val="222222"/>
-          <w:rPrChange w:id="16" w:author="Tal Moran Yorovich" w:date="2020-06-17T10:48:00Z">
-            <w:rPr>
-              <w:rFonts w:ascii="Times New Roman" w:hAnsi="Times New Roman" w:cs="Times New Roman"/>
-              <w:bCs/>
-              <w:color w:val="222222"/>
-            </w:rPr>
-          </w:rPrChange>
-        </w:rPr>
-        <w:t xml:space="preserve"> not settle the question of whether EC can happen in the absence of awareness (see changes </w:t>
-      </w:r>
-      <w:r>
-        <w:rPr>
-          <w:rFonts w:ascii="Times New Roman" w:hAnsi="Times New Roman" w:cs="Times New Roman"/>
-          <w:bCs/>
-          <w:color w:val="222222"/>
-          <w:rPrChange w:id="17" w:author="Tal Moran Yorovich" w:date="2020-06-17T10:48:00Z">
-            <w:rPr>
-              <w:rFonts w:ascii="Times New Roman" w:hAnsi="Times New Roman" w:cs="Times New Roman"/>
-              <w:bCs/>
-              <w:color w:val="222222"/>
-            </w:rPr>
-          </w:rPrChange>
+        <w:t xml:space="preserve">In line with Reviewer 2’s comments we now acknowledge that the data from this study raises doubts but does not settle the question of whether EC can happen in the absence of awareness (see changes </w:t>
+      </w:r>
+      <w:r>
+        <w:rPr>
+          <w:rFonts w:ascii="Times New Roman" w:hAnsi="Times New Roman" w:cs="Times New Roman"/>
+          <w:bCs/>
+          <w:color w:val="222222"/>
         </w:rPr>
         <w:t xml:space="preserve">in the Discussion </w:t>
       </w:r>
@@ -3013,48 +3069,8 @@
           <w:rFonts w:ascii="Times New Roman" w:hAnsi="Times New Roman" w:cs="Times New Roman"/>
           <w:bCs/>
           <w:color w:val="222222"/>
-          <w:rPrChange w:id="18" w:author="Tal Moran Yorovich" w:date="2020-06-17T10:48:00Z">
-            <w:rPr>
-              <w:rFonts w:ascii="Times New Roman" w:hAnsi="Times New Roman" w:cs="Times New Roman"/>
-              <w:bCs/>
-              <w:color w:val="222222"/>
-            </w:rPr>
-          </w:rPrChange>
-        </w:rPr>
-        <w:t xml:space="preserve">on </w:t>
-      </w:r>
-      <w:proofErr w:type="spellStart"/>
-      <w:r>
-        <w:rPr>
-          <w:rFonts w:ascii="Times New Roman" w:hAnsi="Times New Roman" w:cs="Times New Roman"/>
-          <w:bCs/>
-          <w:color w:val="222222"/>
-          <w:rPrChange w:id="19" w:author="Tal Moran Yorovich" w:date="2020-06-17T10:48:00Z">
-            <w:rPr>
-              <w:rFonts w:ascii="Times New Roman" w:hAnsi="Times New Roman" w:cs="Times New Roman"/>
-              <w:bCs/>
-              <w:color w:val="222222"/>
-            </w:rPr>
-          </w:rPrChange>
-        </w:rPr>
-        <w:t>p.</w:t>
-      </w:r>
-      <w:r>
-        <w:rPr>
-          <w:rFonts w:ascii="Times New Roman" w:hAnsi="Times New Roman" w:cs="Times New Roman"/>
-          <w:bCs/>
-          <w:color w:val="222222"/>
-        </w:rPr>
-        <w:t>XX</w:t>
-      </w:r>
-      <w:proofErr w:type="spellEnd"/>
-      <w:r>
-        <w:rPr>
-          <w:rFonts w:ascii="Times New Roman" w:hAnsi="Times New Roman" w:cs="Times New Roman"/>
-          <w:bCs/>
-          <w:color w:val="222222"/>
-        </w:rPr>
-        <w:t>).</w:t>
+        </w:rPr>
+        <w:t>on p.XX).</w:t>
       </w:r>
       <w:r>
         <w:rPr>
@@ -3083,7 +3099,6 @@
           <w:color w:val="222222"/>
           <w:shd w:val="clear" w:color="auto" w:fill="FFFFFF"/>
         </w:rPr>
-        <w:lastRenderedPageBreak/>
         <w:t>Reviewer: 1</w:t>
       </w:r>
     </w:p>
@@ -3282,7 +3297,7 @@
 
 <file path=word/comments.xml><?xml version="1.0" encoding="utf-8"?>
 <w:comments xmlns:wpc="http://schemas.microsoft.com/office/word/2010/wordprocessingCanvas" xmlns:cx="http://schemas.microsoft.com/office/drawing/2014/chartex" xmlns:cx1="http://schemas.microsoft.com/office/drawing/2015/9/8/chartex" xmlns:cx2="http://schemas.microsoft.com/office/drawing/2015/10/21/chartex" xmlns:cx3="http://schemas.microsoft.com/office/drawing/2016/5/9/chartex" xmlns:cx4="http://schemas.microsoft.com/office/drawing/2016/5/10/chartex" xmlns:cx5="http://schemas.microsoft.com/office/drawing/2016/5/11/chartex" xmlns:cx6="http://schemas.microsoft.com/office/drawing/2016/5/12/chartex" xmlns:cx7="http://schemas.microsoft.com/office/drawing/2016/5/13/chartex" xmlns:cx8="http://schemas.microsoft.com/office/drawing/2016/5/14/chartex" xmlns:mc="http://schemas.openxmlformats.org/markup-compatibility/2006" xmlns:aink="http://schemas.microsoft.com/office/drawing/2016/ink" xmlns:am3d="http://schemas.microsoft.com/office/drawing/2017/model3d" xmlns:o="urn:schemas-microsoft-com:office:office" xmlns:r="http://schemas.openxmlformats.org/officeDocument/2006/relationships" xmlns:m="http://schemas.openxmlformats.org/officeDocument/2006/math" xmlns:v="urn:schemas-microsoft-com:vml" xmlns:wp14="http://schemas.microsoft.com/office/word/2010/wordprocessingDrawing" xmlns:wp="http://schemas.openxmlformats.org/drawingml/2006/wordprocessingDrawing" xmlns:w10="urn:schemas-microsoft-com:office:word" xmlns:w="http://schemas.openxmlformats.org/wordprocessingml/2006/main" xmlns:w14="http://schemas.microsoft.com/office/word/2010/wordml" xmlns:w15="http://schemas.microsoft.com/office/word/2012/wordml" xmlns:w16cid="http://schemas.microsoft.com/office/word/2016/wordml/cid" xmlns:w16se="http://schemas.microsoft.com/office/word/2015/wordml/symex" xmlns:wpg="http://schemas.microsoft.com/office/word/2010/wordprocessingGroup" xmlns:wpi="http://schemas.microsoft.com/office/word/2010/wordprocessingInk" xmlns:wne="http://schemas.microsoft.com/office/word/2006/wordml" xmlns:wps="http://schemas.microsoft.com/office/word/2010/wordprocessingShape" mc:Ignorable="w14 w15 w16se w16cid wp14">
-  <w:comment w:id="6" w:author="Tal Moran Yorovich" w:date="2020-05-27T10:37:00Z" w:initials="TMY">
+  <w:comment w:id="9" w:author="Tal Moran Yorovich" w:date="2020-05-27T10:37:00Z" w:initials="TMY">
     <w:p>
       <w:pPr>
         <w:pStyle w:val="CommentText"/>
@@ -3298,7 +3313,7 @@
       </w:r>
     </w:p>
   </w:comment>
-  <w:comment w:id="7" w:author="sean hughes" w:date="2020-05-28T13:06:00Z" w:initials="sh">
+  <w:comment w:id="10" w:author="sean hughes" w:date="2020-05-28T13:06:00Z" w:initials="sh">
     <w:p>
       <w:pPr>
         <w:pStyle w:val="CommentText"/>
@@ -3333,7 +3348,7 @@
       </w:r>
     </w:p>
   </w:comment>
-  <w:comment w:id="8" w:author="Tal Moran Yorovich" w:date="2020-06-17T10:35:00Z" w:initials="TMY">
+  <w:comment w:id="11" w:author="Tal Moran Yorovich" w:date="2020-06-17T10:35:00Z" w:initials="TMY">
     <w:p>
       <w:pPr>
         <w:pStyle w:val="CommentText"/>
@@ -3349,7 +3364,7 @@
       </w:r>
     </w:p>
   </w:comment>
-  <w:comment w:id="9" w:author="Tal Moran Yorovich" w:date="2020-06-17T10:38:00Z" w:initials="TMY">
+  <w:comment w:id="13" w:author="Tal Moran Yorovich" w:date="2020-06-17T10:38:00Z" w:initials="TMY">
     <w:p>
       <w:pPr>
         <w:pStyle w:val="CommentText"/>
@@ -3365,7 +3380,7 @@
       </w:r>
     </w:p>
   </w:comment>
-  <w:comment w:id="14" w:author="sean hughes" w:date="2020-05-28T13:38:00Z" w:initials="sh">
+  <w:comment w:id="22" w:author="sean hughes" w:date="2020-05-28T13:38:00Z" w:initials="sh">
     <w:p>
       <w:pPr>
         <w:pStyle w:val="CommentText"/>
@@ -3503,6 +3518,9 @@
 
 <file path=word/people.xml><?xml version="1.0" encoding="utf-8"?>
 <w15:people xmlns:wpc="http://schemas.microsoft.com/office/word/2010/wordprocessingCanvas" xmlns:cx="http://schemas.microsoft.com/office/drawing/2014/chartex" xmlns:cx1="http://schemas.microsoft.com/office/drawing/2015/9/8/chartex" xmlns:cx2="http://schemas.microsoft.com/office/drawing/2015/10/21/chartex" xmlns:cx3="http://schemas.microsoft.com/office/drawing/2016/5/9/chartex" xmlns:cx4="http://schemas.microsoft.com/office/drawing/2016/5/10/chartex" xmlns:cx5="http://schemas.microsoft.com/office/drawing/2016/5/11/chartex" xmlns:cx6="http://schemas.microsoft.com/office/drawing/2016/5/12/chartex" xmlns:cx7="http://schemas.microsoft.com/office/drawing/2016/5/13/chartex" xmlns:cx8="http://schemas.microsoft.com/office/drawing/2016/5/14/chartex" xmlns:mc="http://schemas.openxmlformats.org/markup-compatibility/2006" xmlns:aink="http://schemas.microsoft.com/office/drawing/2016/ink" xmlns:am3d="http://schemas.microsoft.com/office/drawing/2017/model3d" xmlns:o="urn:schemas-microsoft-com:office:office" xmlns:r="http://schemas.openxmlformats.org/officeDocument/2006/relationships" xmlns:m="http://schemas.openxmlformats.org/officeDocument/2006/math" xmlns:v="urn:schemas-microsoft-com:vml" xmlns:wp14="http://schemas.microsoft.com/office/word/2010/wordprocessingDrawing" xmlns:wp="http://schemas.openxmlformats.org/drawingml/2006/wordprocessingDrawing" xmlns:w10="urn:schemas-microsoft-com:office:word" xmlns:w="http://schemas.openxmlformats.org/wordprocessingml/2006/main" xmlns:w14="http://schemas.microsoft.com/office/word/2010/wordml" xmlns:w15="http://schemas.microsoft.com/office/word/2012/wordml" xmlns:w16cid="http://schemas.microsoft.com/office/word/2016/wordml/cid" xmlns:w16se="http://schemas.microsoft.com/office/word/2015/wordml/symex" xmlns:wpg="http://schemas.microsoft.com/office/word/2010/wordprocessingGroup" xmlns:wpi="http://schemas.microsoft.com/office/word/2010/wordprocessingInk" xmlns:wne="http://schemas.microsoft.com/office/word/2006/wordml" xmlns:wps="http://schemas.microsoft.com/office/word/2010/wordprocessingShape" mc:Ignorable="w14 w15 w16se w16cid wp14">
+  <w15:person w15:author="Ian Hussey">
+    <w15:presenceInfo w15:providerId="None" w15:userId="Ian Hussey"/>
+  </w15:person>
   <w15:person w15:author="Tal Moran Yorovich">
     <w15:presenceInfo w15:providerId="AD" w15:userId="S-1-5-21-4030456262-320625612-449655040-259577"/>
   </w15:person>
@@ -3635,6 +3653,7 @@
     <w:lsdException w:name="HTML Sample" w:semiHidden="1" w:unhideWhenUsed="1"/>
     <w:lsdException w:name="HTML Typewriter" w:semiHidden="1" w:unhideWhenUsed="1"/>
     <w:lsdException w:name="HTML Variable" w:semiHidden="1" w:unhideWhenUsed="1"/>
+    <w:lsdException w:name="Normal Table" w:semiHidden="1" w:unhideWhenUsed="1"/>
     <w:lsdException w:name="annotation subject" w:semiHidden="1" w:unhideWhenUsed="1"/>
     <w:lsdException w:name="No List" w:semiHidden="1" w:unhideWhenUsed="1"/>
     <w:lsdException w:name="Outline List 1" w:semiHidden="1" w:unhideWhenUsed="1"/>
@@ -3678,8 +3697,10 @@
     <w:lsdException w:name="Table Elegant" w:semiHidden="1" w:unhideWhenUsed="1"/>
     <w:lsdException w:name="Table Professional" w:semiHidden="1" w:unhideWhenUsed="1"/>
     <w:lsdException w:name="Table Subtle 1" w:semiHidden="1" w:unhideWhenUsed="1"/>
+    <w:lsdException w:name="Table Subtle 2" w:semiHidden="1" w:unhideWhenUsed="1"/>
     <w:lsdException w:name="Table Web 1" w:semiHidden="1" w:unhideWhenUsed="1"/>
     <w:lsdException w:name="Table Web 2" w:semiHidden="1" w:unhideWhenUsed="1"/>
+    <w:lsdException w:name="Table Web 3" w:semiHidden="1" w:unhideWhenUsed="1"/>
     <w:lsdException w:name="Balloon Text" w:semiHidden="1" w:unhideWhenUsed="1"/>
     <w:lsdException w:name="Table Grid" w:uiPriority="39"/>
     <w:lsdException w:name="Table Theme" w:semiHidden="1" w:unhideWhenUsed="1"/>
@@ -3910,7 +3931,6 @@
   <w:style w:type="character" w:default="1" w:styleId="DefaultParagraphFont">
     <w:name w:val="Default Paragraph Font"/>
     <w:uiPriority w:val="1"/>
-    <w:semiHidden/>
     <w:unhideWhenUsed/>
   </w:style>
   <w:style w:type="table" w:default="1" w:styleId="TableNormal">

</xml_diff>

<commit_message>
revisions to response letter
</commit_message>
<xml_diff>
--- a/manuscript/revision/Response to the review_17.6.docx
+++ b/manuscript/revision/Response to the review_17.6.docx
@@ -397,6 +397,7 @@
           <w:color w:val="000000" w:themeColor="text1"/>
         </w:rPr>
       </w:pPr>
+      <w:commentRangeStart w:id="1"/>
       <w:r>
         <w:rPr>
           <w:rFonts w:ascii="Times New Roman" w:hAnsi="Times New Roman" w:cs="Times New Roman"/>
@@ -425,6 +426,13 @@
           <w:color w:val="222222"/>
         </w:rPr>
         <w:t xml:space="preserve"> </w:t>
+      </w:r>
+      <w:commentRangeEnd w:id="1"/>
+      <w:r>
+        <w:rPr>
+          <w:rStyle w:val="CommentReference"/>
+        </w:rPr>
+        <w:commentReference w:id="1"/>
       </w:r>
     </w:p>
     <w:p>
@@ -1157,8 +1165,8 @@
         </w:rPr>
         <w:t xml:space="preserve"> </w:t>
       </w:r>
-      <w:bookmarkStart w:id="1" w:name="_Hlk43277221"/>
-      <w:bookmarkStart w:id="2" w:name="_Hlk41468531"/>
+      <w:bookmarkStart w:id="2" w:name="_Hlk43277221"/>
+      <w:bookmarkStart w:id="3" w:name="_Hlk41468531"/>
       <w:r>
         <w:rPr>
           <w:rFonts w:ascii="Times New Roman" w:hAnsi="Times New Roman" w:cs="Times New Roman"/>
@@ -1258,7 +1266,7 @@
         </w:rPr>
         <w:t>contingency</w:t>
       </w:r>
-      <w:bookmarkEnd w:id="1"/>
+      <w:bookmarkEnd w:id="2"/>
       <w:r>
         <w:rPr>
           <w:rFonts w:ascii="Times New Roman" w:hAnsi="Times New Roman" w:cs="Times New Roman"/>
@@ -1273,7 +1281,7 @@
         </w:rPr>
         <w:t>”</w:t>
       </w:r>
-      <w:bookmarkEnd w:id="2"/>
+      <w:bookmarkEnd w:id="3"/>
     </w:p>
     <w:p>
       <w:pPr>
@@ -1399,6 +1407,26 @@
         </w:rPr>
         <w:t>.</w:t>
       </w:r>
+      <w:ins w:id="4" w:author="Ian Hussey" w:date="2020-06-17T17:25:00Z">
+        <w:r>
+          <w:rPr>
+            <w:rFonts w:ascii="Times New Roman" w:hAnsi="Times New Roman" w:cs="Times New Roman"/>
+            <w:bCs/>
+            <w:color w:val="222222"/>
+          </w:rPr>
+          <w:t xml:space="preserve"> </w:t>
+        </w:r>
+      </w:ins>
+      <w:ins w:id="5" w:author="Ian Hussey" w:date="2020-06-17T17:26:00Z">
+        <w:r>
+          <w:rPr>
+            <w:rFonts w:ascii="Times New Roman" w:hAnsi="Times New Roman" w:cs="Times New Roman"/>
+            <w:bCs/>
+            <w:color w:val="222222"/>
+          </w:rPr>
+          <w:t>Some points were reduced in length and included in the discussion section.</w:t>
+        </w:r>
+      </w:ins>
     </w:p>
     <w:p>
       <w:pPr>
@@ -1433,7 +1461,7 @@
         </w:rPr>
         <w:t>I know you already have a detailed document address deviations from the preregistered research plan, but please also complete and submit the report from the Transparency Checklist </w:t>
       </w:r>
-      <w:hyperlink r:id="rId6" w:history="1">
+      <w:hyperlink r:id="rId9" w:history="1">
         <w:r>
           <w:rPr>
             <w:rStyle w:val="Hyperlink"/>
@@ -1485,7 +1513,7 @@
         </w:rPr>
         <w:t>We have completed the Transparency Checklist and included it along with our resubmission</w:t>
       </w:r>
-      <w:ins w:id="3" w:author="Tal Moran Yorovich" w:date="2020-06-17T15:46:00Z">
+      <w:ins w:id="6" w:author="Tal Moran Yorovich" w:date="2020-06-17T15:46:00Z">
         <w:r>
           <w:rPr>
             <w:rFonts w:ascii="Times New Roman" w:hAnsi="Times New Roman" w:cs="Times New Roman"/>
@@ -1495,7 +1523,7 @@
           <w:t xml:space="preserve"> and on our OSF </w:t>
         </w:r>
       </w:ins>
-      <w:ins w:id="4" w:author="Tal Moran Yorovich" w:date="2020-06-17T15:47:00Z">
+      <w:ins w:id="7" w:author="Tal Moran Yorovich" w:date="2020-06-17T15:47:00Z">
         <w:r>
           <w:rPr>
             <w:rFonts w:ascii="Times New Roman" w:hAnsi="Times New Roman" w:cs="Times New Roman"/>
@@ -1526,8 +1554,6 @@
           <w:t>)</w:t>
         </w:r>
       </w:ins>
-      <w:bookmarkStart w:id="5" w:name="_GoBack"/>
-      <w:bookmarkEnd w:id="5"/>
       <w:r>
         <w:rPr>
           <w:rFonts w:ascii="Times New Roman" w:hAnsi="Times New Roman" w:cs="Times New Roman"/>
@@ -1819,7 +1845,7 @@
         </w:rPr>
         <w:t xml:space="preserve"> </w:t>
       </w:r>
-      <w:hyperlink r:id="rId7" w:history="1">
+      <w:hyperlink r:id="rId10" w:history="1">
         <w:r>
           <w:rPr>
             <w:rStyle w:val="Hyperlink"/>
@@ -1931,9 +1957,9 @@
           <w:color w:val="222222"/>
         </w:rPr>
       </w:pPr>
-      <w:commentRangeStart w:id="6"/>
-      <w:commentRangeStart w:id="7"/>
       <w:commentRangeStart w:id="8"/>
+      <w:commentRangeStart w:id="9"/>
+      <w:commentRangeStart w:id="10"/>
       <w:r>
         <w:rPr>
           <w:rFonts w:ascii="Times New Roman" w:hAnsi="Times New Roman" w:cs="Times New Roman"/>
@@ -1961,26 +1987,26 @@
         </w:rPr>
         <w:t>.</w:t>
       </w:r>
-      <w:commentRangeEnd w:id="6"/>
+      <w:commentRangeEnd w:id="8"/>
       <w:r>
         <w:rPr>
           <w:rStyle w:val="CommentReference"/>
         </w:rPr>
-        <w:commentReference w:id="6"/>
-      </w:r>
-      <w:commentRangeEnd w:id="7"/>
+        <w:commentReference w:id="8"/>
+      </w:r>
+      <w:commentRangeEnd w:id="9"/>
       <w:r>
         <w:rPr>
           <w:rStyle w:val="CommentReference"/>
         </w:rPr>
-        <w:commentReference w:id="7"/>
-      </w:r>
-      <w:commentRangeEnd w:id="8"/>
+        <w:commentReference w:id="9"/>
+      </w:r>
+      <w:commentRangeEnd w:id="10"/>
       <w:r>
         <w:rPr>
           <w:rStyle w:val="CommentReference"/>
         </w:rPr>
-        <w:commentReference w:id="8"/>
+        <w:commentReference w:id="10"/>
       </w:r>
       <w:r>
         <w:rPr>
@@ -1997,15 +2023,75 @@
           <w:bCs/>
           <w:color w:val="222222"/>
         </w:rPr>
-        <w:t>We thank the Editor for considering our proposal. In light of his decision we decided to create an OSF page for the various commentaries (see LINK) and to reference these commentaries in the manuscript</w:t>
-      </w:r>
-      <w:r>
-        <w:rPr>
-          <w:rFonts w:ascii="Times New Roman" w:hAnsi="Times New Roman" w:cs="Times New Roman"/>
-          <w:bCs/>
-          <w:color w:val="222222"/>
-        </w:rPr>
-        <w:t xml:space="preserve"> (see pp. xx)</w:t>
+        <w:t xml:space="preserve">We thank the Editor for considering our proposal. In light of his decision we decided to create an OSF page for the various commentaries (see LINK) and to </w:t>
+      </w:r>
+      <w:del w:id="11" w:author="Ian Hussey" w:date="2020-06-17T17:27:00Z">
+        <w:r>
+          <w:rPr>
+            <w:rFonts w:ascii="Times New Roman" w:hAnsi="Times New Roman" w:cs="Times New Roman"/>
+            <w:bCs/>
+            <w:color w:val="222222"/>
+          </w:rPr>
+          <w:delText xml:space="preserve">reference </w:delText>
+        </w:r>
+      </w:del>
+      <w:ins w:id="12" w:author="Ian Hussey" w:date="2020-06-17T17:27:00Z">
+        <w:r>
+          <w:rPr>
+            <w:rFonts w:ascii="Times New Roman" w:hAnsi="Times New Roman" w:cs="Times New Roman"/>
+            <w:bCs/>
+            <w:color w:val="222222"/>
+          </w:rPr>
+          <w:t>cite</w:t>
+        </w:r>
+        <w:r>
+          <w:rPr>
+            <w:rFonts w:ascii="Times New Roman" w:hAnsi="Times New Roman" w:cs="Times New Roman"/>
+            <w:bCs/>
+            <w:color w:val="222222"/>
+          </w:rPr>
+          <w:t xml:space="preserve"> </w:t>
+        </w:r>
+      </w:ins>
+      <w:r>
+        <w:rPr>
+          <w:rFonts w:ascii="Times New Roman" w:hAnsi="Times New Roman" w:cs="Times New Roman"/>
+          <w:bCs/>
+          <w:color w:val="222222"/>
+        </w:rPr>
+        <w:t>these commentaries in the manuscript</w:t>
+      </w:r>
+      <w:r>
+        <w:rPr>
+          <w:rFonts w:ascii="Times New Roman" w:hAnsi="Times New Roman" w:cs="Times New Roman"/>
+          <w:bCs/>
+          <w:color w:val="222222"/>
+        </w:rPr>
+        <w:t xml:space="preserve"> (see pp. </w:t>
+      </w:r>
+      <w:r>
+        <w:rPr>
+          <w:rFonts w:ascii="Times New Roman" w:hAnsi="Times New Roman" w:cs="Times New Roman"/>
+          <w:bCs/>
+          <w:color w:val="222222"/>
+          <w:highlight w:val="yellow"/>
+          <w:rPrChange w:id="13" w:author="Ian Hussey" w:date="2020-06-17T17:27:00Z">
+            <w:rPr>
+              <w:rFonts w:ascii="Times New Roman" w:hAnsi="Times New Roman" w:cs="Times New Roman"/>
+              <w:bCs/>
+              <w:color w:val="222222"/>
+            </w:rPr>
+          </w:rPrChange>
+        </w:rPr>
+        <w:t>xx</w:t>
+      </w:r>
+      <w:r>
+        <w:rPr>
+          <w:rFonts w:ascii="Times New Roman" w:hAnsi="Times New Roman" w:cs="Times New Roman"/>
+          <w:bCs/>
+          <w:color w:val="222222"/>
+        </w:rPr>
+        <w:t>)</w:t>
       </w:r>
       <w:r>
         <w:rPr>
@@ -2172,6 +2258,7 @@
           <w:color w:val="222222"/>
           <w:shd w:val="clear" w:color="auto" w:fill="D0CECE" w:themeFill="background2" w:themeFillShade="E6"/>
         </w:rPr>
+        <w:lastRenderedPageBreak/>
         <w:t>E</w:t>
       </w:r>
       <w:r>
@@ -2216,21 +2303,20 @@
     <w:p>
       <w:pPr>
         <w:rPr>
-          <w:ins w:id="9" w:author="Ian Hussey" w:date="2020-06-17T13:47:00Z"/>
-          <w:rFonts w:ascii="Times New Roman" w:hAnsi="Times New Roman" w:cs="Times New Roman"/>
-          <w:b/>
-          <w:bCs/>
-          <w:color w:val="222222"/>
-        </w:rPr>
-      </w:pPr>
-      <w:r>
-        <w:rPr>
-          <w:rFonts w:ascii="Times New Roman" w:hAnsi="Times New Roman" w:cs="Times New Roman"/>
-          <w:b/>
-          <w:bCs/>
-          <w:color w:val="222222"/>
-        </w:rPr>
-        <w:lastRenderedPageBreak/>
+          <w:ins w:id="14" w:author="Ian Hussey" w:date="2020-06-17T13:47:00Z"/>
+          <w:rFonts w:ascii="Times New Roman" w:hAnsi="Times New Roman" w:cs="Times New Roman"/>
+          <w:b/>
+          <w:bCs/>
+          <w:color w:val="222222"/>
+        </w:rPr>
+      </w:pPr>
+      <w:r>
+        <w:rPr>
+          <w:rFonts w:ascii="Times New Roman" w:hAnsi="Times New Roman" w:cs="Times New Roman"/>
+          <w:b/>
+          <w:bCs/>
+          <w:color w:val="222222"/>
+        </w:rPr>
         <w:t>Response E.</w:t>
       </w:r>
       <w:r>
@@ -2334,7 +2420,7 @@
           <w:color w:val="222222"/>
         </w:rPr>
       </w:pPr>
-      <w:commentRangeStart w:id="10"/>
+      <w:commentRangeStart w:id="15"/>
       <w:r>
         <w:rPr>
           <w:rFonts w:ascii="Times New Roman" w:hAnsi="Times New Roman" w:cs="Times New Roman"/>
@@ -2342,12 +2428,12 @@
         </w:rPr>
         <w:t>In</w:t>
       </w:r>
-      <w:commentRangeEnd w:id="10"/>
+      <w:commentRangeEnd w:id="15"/>
       <w:r>
         <w:rPr>
           <w:rStyle w:val="CommentReference"/>
         </w:rPr>
-        <w:commentReference w:id="10"/>
+        <w:commentReference w:id="15"/>
       </w:r>
       <w:r>
         <w:rPr>
@@ -2691,290 +2777,648 @@
     <w:p>
       <w:pPr>
         <w:rPr>
-          <w:rFonts w:ascii="Times New Roman" w:hAnsi="Times New Roman" w:cs="Times New Roman"/>
-          <w:color w:val="222222"/>
-        </w:rPr>
-      </w:pPr>
-      <w:r>
-        <w:rPr>
+          <w:ins w:id="16" w:author="Ian Hussey" w:date="2020-06-17T17:28:00Z"/>
           <w:rFonts w:ascii="Times New Roman" w:hAnsi="Times New Roman" w:cs="Times New Roman"/>
           <w:b/>
           <w:bCs/>
           <w:color w:val="222222"/>
           <w:shd w:val="clear" w:color="auto" w:fill="FFFFFF"/>
         </w:rPr>
-        <w:t>Reviewer: 2</w:t>
-      </w:r>
-    </w:p>
-    <w:p>
-      <w:pPr>
-        <w:shd w:val="clear" w:color="auto" w:fill="D0CECE" w:themeFill="background2" w:themeFillShade="E6"/>
-        <w:rPr>
-          <w:rFonts w:ascii="Times New Roman" w:hAnsi="Times New Roman" w:cs="Times New Roman"/>
-          <w:color w:val="222222"/>
-          <w:shd w:val="clear" w:color="auto" w:fill="FFFFFF"/>
-        </w:rPr>
-      </w:pPr>
-      <w:r>
-        <w:rPr>
-          <w:rFonts w:ascii="Times New Roman" w:hAnsi="Times New Roman" w:cs="Times New Roman"/>
-          <w:color w:val="222222"/>
-          <w:shd w:val="clear" w:color="auto" w:fill="D0CECE" w:themeFill="background2" w:themeFillShade="E6"/>
-        </w:rPr>
-        <w:t>Comments to the Author</w:t>
-      </w:r>
-      <w:r>
-        <w:rPr>
-          <w:rFonts w:ascii="Times New Roman" w:hAnsi="Times New Roman" w:cs="Times New Roman"/>
-          <w:color w:val="222222"/>
-          <w:shd w:val="clear" w:color="auto" w:fill="D0CECE" w:themeFill="background2" w:themeFillShade="E6"/>
-        </w:rPr>
-        <w:br/>
-        <w:t xml:space="preserve">This registered replication report tested the evaluative conditioning paradigm introduced by Olson &amp; </w:t>
-      </w:r>
-      <w:r>
-        <w:rPr>
-          <w:rFonts w:ascii="Times New Roman" w:hAnsi="Times New Roman" w:cs="Times New Roman"/>
-          <w:color w:val="222222"/>
-          <w:shd w:val="clear" w:color="auto" w:fill="D0CECE" w:themeFill="background2" w:themeFillShade="E6"/>
-        </w:rPr>
-        <w:lastRenderedPageBreak/>
-        <w:t>Fazio (2001), using four different criteria for measuring awareness of the pairings. Overall, the conditioning paradigm resulted in conditioned evaluations. However, conclusions of conditioning without contingency awareness depended on the criteria used for awareness. When the original authors’ criterion was used, a small but significant conditioning effect was observed. The other three criteria, which all excluded substantially more participants as “aware” led to no significant conditioning effect. The difference between criteria, however, was not significant. The authors conclude that although the conditioning effect was replicated, there is not strong evidence for the hypothesis that conditioning occurs without awareness of the pairings.</w:t>
-      </w:r>
-      <w:r>
-        <w:rPr>
-          <w:rFonts w:ascii="Times New Roman" w:hAnsi="Times New Roman" w:cs="Times New Roman"/>
-          <w:color w:val="222222"/>
-        </w:rPr>
-        <w:br/>
-      </w:r>
-      <w:r>
-        <w:rPr>
-          <w:rFonts w:ascii="Times New Roman" w:hAnsi="Times New Roman" w:cs="Times New Roman"/>
-          <w:color w:val="222222"/>
-        </w:rPr>
-        <w:br/>
-      </w:r>
-      <w:r>
-        <w:rPr>
-          <w:rFonts w:ascii="Times New Roman" w:hAnsi="Times New Roman" w:cs="Times New Roman"/>
-          <w:color w:val="222222"/>
-          <w:shd w:val="clear" w:color="auto" w:fill="D0CECE" w:themeFill="background2" w:themeFillShade="E6"/>
-        </w:rPr>
-        <w:t>This project appears well designed and executed, and the study is well-powered. The reported analyses are consistent with the pre-registered plans (and other analyses are labelled as such). In general, I believe the conclusions drawn are appropriate based on the findings. However, there are three points that I believe the authors should acknowledge in interpreting the results.</w:t>
-      </w:r>
-      <w:r>
-        <w:rPr>
-          <w:rFonts w:ascii="Times New Roman" w:hAnsi="Times New Roman" w:cs="Times New Roman"/>
-          <w:color w:val="222222"/>
-        </w:rPr>
-        <w:br/>
-      </w:r>
-      <w:r>
-        <w:rPr>
-          <w:rFonts w:ascii="Times New Roman" w:hAnsi="Times New Roman" w:cs="Times New Roman"/>
-          <w:color w:val="222222"/>
-        </w:rPr>
-        <w:br/>
-      </w:r>
-      <w:r>
-        <w:rPr>
-          <w:rFonts w:ascii="Times New Roman" w:hAnsi="Times New Roman" w:cs="Times New Roman"/>
-          <w:b/>
-          <w:bCs/>
-          <w:color w:val="222222"/>
-          <w:shd w:val="clear" w:color="auto" w:fill="D0CECE" w:themeFill="background2" w:themeFillShade="E6"/>
-        </w:rPr>
-        <w:t>R2.1.</w:t>
-      </w:r>
-      <w:r>
-        <w:rPr>
-          <w:rFonts w:ascii="Times New Roman" w:hAnsi="Times New Roman" w:cs="Times New Roman"/>
-          <w:color w:val="222222"/>
-          <w:shd w:val="clear" w:color="auto" w:fill="D0CECE" w:themeFill="background2" w:themeFillShade="E6"/>
-        </w:rPr>
-        <w:t xml:space="preserve"> </w:t>
-      </w:r>
-      <w:r>
-        <w:rPr>
-          <w:rFonts w:ascii="Times New Roman" w:hAnsi="Times New Roman" w:cs="Times New Roman"/>
-          <w:color w:val="222222"/>
-          <w:shd w:val="clear" w:color="auto" w:fill="D0CECE" w:themeFill="background2" w:themeFillShade="E6"/>
-        </w:rPr>
-        <w:t>First, the authors acknowledge that retrospective reports of awareness can be problematic. They note that one problem is that participants may be aware of the pairing during the surveillance task but not remember accurately on the awareness check (thus underestimating awareness). But they should also note that participants may be unaware of the pairings during the surveillance task and then make an inference during the awareness check based on their evaluations. This would lead to an overestimate of awareness. This is especially likely using the Bar-Anan method, which prompts subjects to consider the pairings and then gives them a multiple choice test. Taking subjects at their word as to whether they are guessing in this context is not useful, as it assumes near perfect meta-cognitive knowledge. So, retrospective reports of awareness create uncertainty in both directions – they may classify unaware subjects as aware, but they may also classify aware subjects as unaware.</w:t>
-      </w:r>
-    </w:p>
-    <w:p>
-      <w:pPr>
-        <w:rPr>
-          <w:rFonts w:ascii="Arial" w:hAnsi="Arial" w:cs="Arial"/>
-          <w:color w:val="222222"/>
-        </w:rPr>
-      </w:pPr>
-      <w:r>
-        <w:rPr>
-          <w:rFonts w:ascii="Times New Roman" w:hAnsi="Times New Roman" w:cs="Times New Roman"/>
-          <w:b/>
-          <w:bCs/>
-          <w:color w:val="222222"/>
-        </w:rPr>
-        <w:t>Response R2.1.</w:t>
-      </w:r>
-      <w:r>
-        <w:rPr>
-          <w:rFonts w:ascii="Times New Roman" w:hAnsi="Times New Roman" w:cs="Times New Roman"/>
-          <w:b/>
-          <w:bCs/>
-          <w:color w:val="222222"/>
-        </w:rPr>
-        <w:t xml:space="preserve"> </w:t>
-      </w:r>
-      <w:r>
-        <w:rPr>
-          <w:rFonts w:ascii="Times New Roman" w:hAnsi="Times New Roman" w:cs="Times New Roman"/>
-          <w:bCs/>
-          <w:color w:val="222222"/>
-        </w:rPr>
-        <w:t xml:space="preserve">In line with Reviewer 2’s comments we now acknowledge that retrospective reports of awareness create uncertainty in both directions (see changes </w:t>
-      </w:r>
-      <w:r>
-        <w:rPr>
-          <w:rFonts w:ascii="Times New Roman" w:hAnsi="Times New Roman" w:cs="Times New Roman"/>
-          <w:bCs/>
-          <w:color w:val="222222"/>
-        </w:rPr>
-        <w:t xml:space="preserve">to the Discussion </w:t>
-      </w:r>
-      <w:r>
-        <w:rPr>
-          <w:rFonts w:ascii="Times New Roman" w:hAnsi="Times New Roman" w:cs="Times New Roman"/>
-          <w:bCs/>
-          <w:color w:val="222222"/>
-          <w:highlight w:val="yellow"/>
-        </w:rPr>
-        <w:t xml:space="preserve">on </w:t>
-      </w:r>
-      <w:proofErr w:type="spellStart"/>
-      <w:r>
-        <w:rPr>
-          <w:rFonts w:ascii="Times New Roman" w:hAnsi="Times New Roman" w:cs="Times New Roman"/>
-          <w:bCs/>
-          <w:color w:val="222222"/>
-          <w:highlight w:val="yellow"/>
-        </w:rPr>
-        <w:t>p.x</w:t>
-      </w:r>
-      <w:proofErr w:type="spellEnd"/>
-      <w:r>
-        <w:rPr>
-          <w:rFonts w:ascii="Times New Roman" w:hAnsi="Times New Roman" w:cs="Times New Roman"/>
-          <w:bCs/>
-          <w:color w:val="222222"/>
-        </w:rPr>
-        <w:t>)</w:t>
-      </w:r>
-      <w:r>
-        <w:rPr>
-          <w:rFonts w:ascii="Arial" w:hAnsi="Arial" w:cs="Arial"/>
-          <w:color w:val="222222"/>
-        </w:rPr>
-        <w:br/>
-      </w:r>
-    </w:p>
-    <w:p>
-      <w:pPr>
-        <w:shd w:val="clear" w:color="auto" w:fill="D0CECE" w:themeFill="background2" w:themeFillShade="E6"/>
-        <w:rPr>
-          <w:rFonts w:ascii="Times New Roman" w:hAnsi="Times New Roman" w:cs="Times New Roman"/>
-          <w:color w:val="222222"/>
-          <w:shd w:val="clear" w:color="auto" w:fill="FFFFFF"/>
-        </w:rPr>
-      </w:pPr>
-      <w:r>
-        <w:rPr>
-          <w:rFonts w:ascii="Times New Roman" w:hAnsi="Times New Roman" w:cs="Times New Roman"/>
-          <w:b/>
-          <w:bCs/>
-          <w:color w:val="222222"/>
-          <w:shd w:val="clear" w:color="auto" w:fill="D0CECE" w:themeFill="background2" w:themeFillShade="E6"/>
-        </w:rPr>
-        <w:t>R2.2.</w:t>
-      </w:r>
-      <w:r>
-        <w:rPr>
-          <w:rFonts w:ascii="Times New Roman" w:hAnsi="Times New Roman" w:cs="Times New Roman"/>
-          <w:color w:val="222222"/>
-          <w:shd w:val="clear" w:color="auto" w:fill="D0CECE" w:themeFill="background2" w:themeFillShade="E6"/>
-        </w:rPr>
-        <w:t xml:space="preserve"> </w:t>
-      </w:r>
-      <w:r>
-        <w:rPr>
-          <w:rFonts w:ascii="Times New Roman" w:hAnsi="Times New Roman" w:cs="Times New Roman"/>
-          <w:color w:val="222222"/>
-          <w:shd w:val="clear" w:color="auto" w:fill="D0CECE" w:themeFill="background2" w:themeFillShade="E6"/>
-        </w:rPr>
-        <w:t>Second, the moderation results are informative. They suggest that as larger and larger segments of the sample are classified as “aware,” the effect size in the segment classified as “unaware” is reduced. In other words, there is a correlation between self-reported awareness of the pairings and the size of the evaluative conditioning effect. This is the same as has been found in other evaluative conditioning paradigms. The authors urge “extreme caution” when interpreting the moderation effects because “it is conceptually and statistically problematic to use one outcome measure as a moderator of another outcome measure, due to the correlational nature of the finding.” This is true. But the problem is *identical* for using one outcome measure as an exclusion criterion when looking at another outcome measure. Excluding people based on the awareness check suffers from the same problem of dependency as the moderation analysis does (for the reasons described in point 1 above). Put differently, reporting and interpreting the results for only the “unaware” group amounts to reporting only one simple effect without acknowledging the interaction or the other simple effect (the “aware” group).</w:t>
-      </w:r>
-    </w:p>
-    <w:p>
-      <w:pPr>
-        <w:rPr>
-          <w:rFonts w:ascii="Times New Roman" w:hAnsi="Times New Roman" w:cs="Times New Roman"/>
-          <w:b/>
-          <w:bCs/>
-          <w:color w:val="222222"/>
-        </w:rPr>
-      </w:pPr>
-      <w:r>
-        <w:rPr>
-          <w:rFonts w:ascii="Times New Roman" w:hAnsi="Times New Roman" w:cs="Times New Roman"/>
-          <w:b/>
-          <w:bCs/>
-          <w:color w:val="222222"/>
-          <w:highlight w:val="yellow"/>
-        </w:rPr>
-        <w:t>Response R2.</w:t>
-      </w:r>
-      <w:commentRangeStart w:id="11"/>
-      <w:r>
-        <w:rPr>
-          <w:rFonts w:ascii="Times New Roman" w:hAnsi="Times New Roman" w:cs="Times New Roman"/>
-          <w:b/>
-          <w:bCs/>
-          <w:color w:val="222222"/>
-          <w:highlight w:val="yellow"/>
-        </w:rPr>
-        <w:t>2</w:t>
-      </w:r>
-      <w:commentRangeEnd w:id="11"/>
-      <w:r>
-        <w:rPr>
-          <w:rStyle w:val="CommentReference"/>
-        </w:rPr>
-        <w:commentReference w:id="11"/>
-      </w:r>
-      <w:r>
-        <w:rPr>
-          <w:rFonts w:ascii="Times New Roman" w:hAnsi="Times New Roman" w:cs="Times New Roman"/>
-          <w:b/>
-          <w:bCs/>
-          <w:color w:val="222222"/>
-          <w:highlight w:val="yellow"/>
-        </w:rPr>
-        <w:t>.</w:t>
-      </w:r>
-      <w:ins w:id="12" w:author="sean hughes" w:date="2020-05-28T13:38:00Z">
+      </w:pPr>
+      <w:ins w:id="17" w:author="Ian Hussey" w:date="2020-06-17T17:28:00Z">
         <w:r>
           <w:rPr>
             <w:rFonts w:ascii="Times New Roman" w:hAnsi="Times New Roman" w:cs="Times New Roman"/>
             <w:b/>
             <w:bCs/>
             <w:color w:val="222222"/>
+            <w:shd w:val="clear" w:color="auto" w:fill="FFFFFF"/>
+          </w:rPr>
+          <w:br w:type="page"/>
+        </w:r>
+      </w:ins>
+    </w:p>
+    <w:p>
+      <w:pPr>
+        <w:rPr>
+          <w:rFonts w:ascii="Times New Roman" w:hAnsi="Times New Roman" w:cs="Times New Roman"/>
+          <w:color w:val="222222"/>
+        </w:rPr>
+      </w:pPr>
+      <w:r>
+        <w:rPr>
+          <w:rFonts w:ascii="Times New Roman" w:hAnsi="Times New Roman" w:cs="Times New Roman"/>
+          <w:b/>
+          <w:bCs/>
+          <w:color w:val="222222"/>
+          <w:shd w:val="clear" w:color="auto" w:fill="FFFFFF"/>
+        </w:rPr>
+        <w:lastRenderedPageBreak/>
+        <w:t>Reviewer: 2</w:t>
+      </w:r>
+    </w:p>
+    <w:p>
+      <w:pPr>
+        <w:shd w:val="clear" w:color="auto" w:fill="D0CECE" w:themeFill="background2" w:themeFillShade="E6"/>
+        <w:rPr>
+          <w:rFonts w:ascii="Times New Roman" w:hAnsi="Times New Roman" w:cs="Times New Roman"/>
+          <w:color w:val="222222"/>
+          <w:shd w:val="clear" w:color="auto" w:fill="FFFFFF"/>
+        </w:rPr>
+      </w:pPr>
+      <w:r>
+        <w:rPr>
+          <w:rFonts w:ascii="Times New Roman" w:hAnsi="Times New Roman" w:cs="Times New Roman"/>
+          <w:color w:val="222222"/>
+          <w:shd w:val="clear" w:color="auto" w:fill="D0CECE" w:themeFill="background2" w:themeFillShade="E6"/>
+        </w:rPr>
+        <w:t>Comments to the Author</w:t>
+      </w:r>
+      <w:r>
+        <w:rPr>
+          <w:rFonts w:ascii="Times New Roman" w:hAnsi="Times New Roman" w:cs="Times New Roman"/>
+          <w:color w:val="222222"/>
+          <w:shd w:val="clear" w:color="auto" w:fill="D0CECE" w:themeFill="background2" w:themeFillShade="E6"/>
+        </w:rPr>
+        <w:br/>
+        <w:t>This registered replication report tested the evaluative conditioning paradigm introduced by Olson &amp; Fazio (2001), using four different criteria for measuring awareness of the pairings. Overall, the conditioning paradigm resulted in conditioned evaluations. However, conclusions of conditioning without contingency awareness depended on the criteria used for awareness. When the original authors’ criterion was used, a small but significant conditioning effect was observed. The other three criteria, which all excluded substantially more participants as “aware” led to no significant conditioning effect. The difference between criteria, however, was not significant. The authors conclude that although the conditioning effect was replicated, there is not strong evidence for the hypothesis that conditioning occurs without awareness of the pairings.</w:t>
+      </w:r>
+      <w:r>
+        <w:rPr>
+          <w:rFonts w:ascii="Times New Roman" w:hAnsi="Times New Roman" w:cs="Times New Roman"/>
+          <w:color w:val="222222"/>
+        </w:rPr>
+        <w:br/>
+      </w:r>
+      <w:r>
+        <w:rPr>
+          <w:rFonts w:ascii="Times New Roman" w:hAnsi="Times New Roman" w:cs="Times New Roman"/>
+          <w:color w:val="222222"/>
+        </w:rPr>
+        <w:br/>
+      </w:r>
+      <w:r>
+        <w:rPr>
+          <w:rFonts w:ascii="Times New Roman" w:hAnsi="Times New Roman" w:cs="Times New Roman"/>
+          <w:color w:val="222222"/>
+          <w:shd w:val="clear" w:color="auto" w:fill="D0CECE" w:themeFill="background2" w:themeFillShade="E6"/>
+        </w:rPr>
+        <w:t>This project appears well designed and executed, and the study is well-powered. The reported analyses are consistent with the pre-registered plans (and other analyses are labelled as such). In general, I believe the conclusions drawn are appropriate based on the findings. However, there are three points that I believe the authors should acknowledge in interpreting the results.</w:t>
+      </w:r>
+      <w:r>
+        <w:rPr>
+          <w:rFonts w:ascii="Times New Roman" w:hAnsi="Times New Roman" w:cs="Times New Roman"/>
+          <w:color w:val="222222"/>
+        </w:rPr>
+        <w:br/>
+      </w:r>
+      <w:r>
+        <w:rPr>
+          <w:rFonts w:ascii="Times New Roman" w:hAnsi="Times New Roman" w:cs="Times New Roman"/>
+          <w:color w:val="222222"/>
+        </w:rPr>
+        <w:br/>
+      </w:r>
+      <w:r>
+        <w:rPr>
+          <w:rFonts w:ascii="Times New Roman" w:hAnsi="Times New Roman" w:cs="Times New Roman"/>
+          <w:b/>
+          <w:bCs/>
+          <w:color w:val="222222"/>
+          <w:shd w:val="clear" w:color="auto" w:fill="D0CECE" w:themeFill="background2" w:themeFillShade="E6"/>
+        </w:rPr>
+        <w:t>R2.1.</w:t>
+      </w:r>
+      <w:r>
+        <w:rPr>
+          <w:rFonts w:ascii="Times New Roman" w:hAnsi="Times New Roman" w:cs="Times New Roman"/>
+          <w:color w:val="222222"/>
+          <w:shd w:val="clear" w:color="auto" w:fill="D0CECE" w:themeFill="background2" w:themeFillShade="E6"/>
+        </w:rPr>
+        <w:t xml:space="preserve"> </w:t>
+      </w:r>
+      <w:r>
+        <w:rPr>
+          <w:rFonts w:ascii="Times New Roman" w:hAnsi="Times New Roman" w:cs="Times New Roman"/>
+          <w:color w:val="222222"/>
+          <w:shd w:val="clear" w:color="auto" w:fill="D0CECE" w:themeFill="background2" w:themeFillShade="E6"/>
+        </w:rPr>
+        <w:t>First, the authors acknowledge that retrospective reports of awareness can be problematic. They note that one problem is that participants may be aware of the pairing during the surveillance task but not remember accurately on the awareness check (thus underestimating awareness). But they should also note that participants may be unaware of the pairings during the surveillance task and then make an inference during the awareness check based on their evaluations. This would lead to an overestimate of awareness. This is especially likely using the Bar-Anan method, which prompts subjects to consider the pairings and then gives them a multiple choice test. Taking subjects at their word as to whether they are guessing in this context is not useful, as it assumes near perfect meta-cognitive knowledge. So, retrospective reports of awareness create uncertainty in both directions – they may classify unaware subjects as aware, but they may also classify aware subjects as unaware.</w:t>
+      </w:r>
+    </w:p>
+    <w:p>
+      <w:pPr>
+        <w:rPr>
+          <w:rFonts w:ascii="Arial" w:hAnsi="Arial" w:cs="Arial"/>
+          <w:color w:val="222222"/>
+        </w:rPr>
+      </w:pPr>
+      <w:r>
+        <w:rPr>
+          <w:rFonts w:ascii="Times New Roman" w:hAnsi="Times New Roman" w:cs="Times New Roman"/>
+          <w:b/>
+          <w:bCs/>
+          <w:color w:val="222222"/>
+        </w:rPr>
+        <w:t>Response R2.1.</w:t>
+      </w:r>
+      <w:r>
+        <w:rPr>
+          <w:rFonts w:ascii="Times New Roman" w:hAnsi="Times New Roman" w:cs="Times New Roman"/>
+          <w:b/>
+          <w:bCs/>
+          <w:color w:val="222222"/>
+        </w:rPr>
+        <w:t xml:space="preserve"> </w:t>
+      </w:r>
+      <w:r>
+        <w:rPr>
+          <w:rFonts w:ascii="Times New Roman" w:hAnsi="Times New Roman" w:cs="Times New Roman"/>
+          <w:bCs/>
+          <w:color w:val="222222"/>
+        </w:rPr>
+        <w:t xml:space="preserve">In line with Reviewer 2’s comments we now acknowledge that retrospective reports of awareness create uncertainty in both directions (see changes </w:t>
+      </w:r>
+      <w:r>
+        <w:rPr>
+          <w:rFonts w:ascii="Times New Roman" w:hAnsi="Times New Roman" w:cs="Times New Roman"/>
+          <w:bCs/>
+          <w:color w:val="222222"/>
+        </w:rPr>
+        <w:t xml:space="preserve">to the Discussion </w:t>
+      </w:r>
+      <w:r>
+        <w:rPr>
+          <w:rFonts w:ascii="Times New Roman" w:hAnsi="Times New Roman" w:cs="Times New Roman"/>
+          <w:bCs/>
+          <w:color w:val="222222"/>
+          <w:highlight w:val="yellow"/>
+        </w:rPr>
+        <w:t xml:space="preserve">on </w:t>
+      </w:r>
+      <w:proofErr w:type="spellStart"/>
+      <w:r>
+        <w:rPr>
+          <w:rFonts w:ascii="Times New Roman" w:hAnsi="Times New Roman" w:cs="Times New Roman"/>
+          <w:bCs/>
+          <w:color w:val="222222"/>
+          <w:highlight w:val="yellow"/>
+        </w:rPr>
+        <w:t>p.x</w:t>
+      </w:r>
+      <w:proofErr w:type="spellEnd"/>
+      <w:r>
+        <w:rPr>
+          <w:rFonts w:ascii="Times New Roman" w:hAnsi="Times New Roman" w:cs="Times New Roman"/>
+          <w:bCs/>
+          <w:color w:val="222222"/>
+        </w:rPr>
+        <w:t>)</w:t>
+      </w:r>
+      <w:r>
+        <w:rPr>
+          <w:rFonts w:ascii="Arial" w:hAnsi="Arial" w:cs="Arial"/>
+          <w:color w:val="222222"/>
+        </w:rPr>
+        <w:br/>
+      </w:r>
+    </w:p>
+    <w:p>
+      <w:pPr>
+        <w:shd w:val="clear" w:color="auto" w:fill="D0CECE" w:themeFill="background2" w:themeFillShade="E6"/>
+        <w:rPr>
+          <w:rFonts w:ascii="Times New Roman" w:hAnsi="Times New Roman" w:cs="Times New Roman"/>
+          <w:color w:val="222222"/>
+          <w:shd w:val="clear" w:color="auto" w:fill="FFFFFF"/>
+        </w:rPr>
+      </w:pPr>
+      <w:r>
+        <w:rPr>
+          <w:rFonts w:ascii="Times New Roman" w:hAnsi="Times New Roman" w:cs="Times New Roman"/>
+          <w:b/>
+          <w:bCs/>
+          <w:color w:val="222222"/>
+          <w:shd w:val="clear" w:color="auto" w:fill="D0CECE" w:themeFill="background2" w:themeFillShade="E6"/>
+        </w:rPr>
+        <w:t>R2.2.</w:t>
+      </w:r>
+      <w:r>
+        <w:rPr>
+          <w:rFonts w:ascii="Times New Roman" w:hAnsi="Times New Roman" w:cs="Times New Roman"/>
+          <w:color w:val="222222"/>
+          <w:shd w:val="clear" w:color="auto" w:fill="D0CECE" w:themeFill="background2" w:themeFillShade="E6"/>
+        </w:rPr>
+        <w:t xml:space="preserve"> </w:t>
+      </w:r>
+      <w:r>
+        <w:rPr>
+          <w:rFonts w:ascii="Times New Roman" w:hAnsi="Times New Roman" w:cs="Times New Roman"/>
+          <w:color w:val="222222"/>
+          <w:shd w:val="clear" w:color="auto" w:fill="D0CECE" w:themeFill="background2" w:themeFillShade="E6"/>
+        </w:rPr>
+        <w:t>Second, the moderation results are informative. They suggest that as larger and larger segments of the sample are classified as “aware,” the effect size in the segment classified as “unaware” is reduced. In other words, there is a correlation between self-reported awareness of the pairings and the size of the evaluative conditioning effect. This is the same as has been found in other evaluative conditioning paradigms. The authors urge “extreme caution” when interpreting the moderation effects because “it is conceptually and statistically problematic to use one outcome measure as a moderator of another outcome measure, due to the correlational nature of the finding.” This is true. But the problem is *identical* for using one outcome measure as an exclusion criterion when looking at another outcome measure. Excluding people based on the awareness check suffers from the same problem of dependency as the moderation analysis does (for the reasons described in point 1 above). Put differently, reporting and interpreting the results for only the “unaware” group amounts to reporting only one simple effect without acknowledging the interaction or the other simple effect (the “aware” group).</w:t>
+      </w:r>
+    </w:p>
+    <w:p>
+      <w:pPr>
+        <w:rPr>
+          <w:rFonts w:ascii="Times New Roman" w:hAnsi="Times New Roman" w:cs="Times New Roman"/>
+          <w:b/>
+          <w:bCs/>
+          <w:color w:val="222222"/>
+        </w:rPr>
+      </w:pPr>
+      <w:commentRangeStart w:id="18"/>
+      <w:r>
+        <w:rPr>
+          <w:rFonts w:ascii="Times New Roman" w:hAnsi="Times New Roman" w:cs="Times New Roman"/>
+          <w:b/>
+          <w:bCs/>
+          <w:color w:val="222222"/>
+          <w:highlight w:val="yellow"/>
+        </w:rPr>
+        <w:t>Response R2.2.</w:t>
+      </w:r>
+      <w:ins w:id="19" w:author="sean hughes" w:date="2020-05-28T13:38:00Z">
+        <w:r>
+          <w:rPr>
+            <w:rFonts w:ascii="Times New Roman" w:hAnsi="Times New Roman" w:cs="Times New Roman"/>
+            <w:bCs/>
+            <w:color w:val="222222"/>
           </w:rPr>
           <w:t xml:space="preserve"> </w:t>
         </w:r>
       </w:ins>
+      <w:ins w:id="20" w:author="Ian Hussey" w:date="2020-06-17T17:18:00Z">
+        <w:r>
+          <w:rPr>
+            <w:rFonts w:ascii="Times New Roman" w:hAnsi="Times New Roman" w:cs="Times New Roman"/>
+            <w:bCs/>
+            <w:color w:val="222222"/>
+          </w:rPr>
+          <w:t>We ag</w:t>
+        </w:r>
+        <w:r>
+          <w:rPr>
+            <w:rFonts w:ascii="Times New Roman" w:hAnsi="Times New Roman" w:cs="Times New Roman"/>
+            <w:bCs/>
+            <w:color w:val="222222"/>
+          </w:rPr>
+          <w:t>ree with the reviewer’s point h</w:t>
+        </w:r>
+      </w:ins>
+      <w:ins w:id="21" w:author="Ian Hussey" w:date="2020-06-17T17:19:00Z">
+        <w:r>
+          <w:rPr>
+            <w:rFonts w:ascii="Times New Roman" w:hAnsi="Times New Roman" w:cs="Times New Roman"/>
+            <w:bCs/>
+            <w:color w:val="222222"/>
+          </w:rPr>
+          <w:t>ere</w:t>
+        </w:r>
+      </w:ins>
+      <w:ins w:id="22" w:author="Ian Hussey" w:date="2020-06-17T17:32:00Z">
+        <w:r>
+          <w:rPr>
+            <w:rFonts w:ascii="Times New Roman" w:hAnsi="Times New Roman" w:cs="Times New Roman"/>
+            <w:bCs/>
+            <w:color w:val="222222"/>
+          </w:rPr>
+          <w:t>, however, this is a criticism of the original study’s methodology rather than our replication of it</w:t>
+        </w:r>
+      </w:ins>
+      <w:ins w:id="23" w:author="Ian Hussey" w:date="2020-06-17T17:19:00Z">
+        <w:r>
+          <w:rPr>
+            <w:rFonts w:ascii="Times New Roman" w:hAnsi="Times New Roman" w:cs="Times New Roman"/>
+            <w:bCs/>
+            <w:color w:val="222222"/>
+          </w:rPr>
+          <w:t>.</w:t>
+        </w:r>
+        <w:r>
+          <w:rPr>
+            <w:rFonts w:ascii="Times New Roman" w:hAnsi="Times New Roman" w:cs="Times New Roman"/>
+            <w:bCs/>
+            <w:color w:val="222222"/>
+          </w:rPr>
+          <w:t xml:space="preserve"> </w:t>
+        </w:r>
+        <w:r>
+          <w:rPr>
+            <w:rFonts w:ascii="Times New Roman" w:hAnsi="Times New Roman" w:cs="Times New Roman"/>
+            <w:bCs/>
+            <w:color w:val="222222"/>
+          </w:rPr>
+          <w:t>Our replication of the methods used in the original study are not an uncritical endorsement of these methods</w:t>
+        </w:r>
+      </w:ins>
+      <w:ins w:id="24" w:author="Ian Hussey" w:date="2020-06-17T17:28:00Z">
+        <w:r>
+          <w:rPr>
+            <w:rFonts w:ascii="Times New Roman" w:hAnsi="Times New Roman" w:cs="Times New Roman"/>
+            <w:bCs/>
+            <w:color w:val="222222"/>
+          </w:rPr>
+          <w:t>. A</w:t>
+        </w:r>
+      </w:ins>
+      <w:ins w:id="25" w:author="Ian Hussey" w:date="2020-06-17T17:19:00Z">
+        <w:r>
+          <w:rPr>
+            <w:rFonts w:ascii="Times New Roman" w:hAnsi="Times New Roman" w:cs="Times New Roman"/>
+            <w:bCs/>
+            <w:color w:val="222222"/>
+          </w:rPr>
+          <w:t>s we discus</w:t>
+        </w:r>
+      </w:ins>
+      <w:ins w:id="26" w:author="Ian Hussey" w:date="2020-06-17T17:20:00Z">
+        <w:r>
+          <w:rPr>
+            <w:rFonts w:ascii="Times New Roman" w:hAnsi="Times New Roman" w:cs="Times New Roman"/>
+            <w:bCs/>
+            <w:color w:val="222222"/>
+          </w:rPr>
+          <w:t xml:space="preserve">s in our introduction, the original study is highly cited despite a number of factors that may suggest that its results </w:t>
+        </w:r>
+      </w:ins>
+      <w:ins w:id="27" w:author="Ian Hussey" w:date="2020-06-17T17:28:00Z">
+        <w:r>
+          <w:rPr>
+            <w:rFonts w:ascii="Times New Roman" w:hAnsi="Times New Roman" w:cs="Times New Roman"/>
+            <w:bCs/>
+            <w:color w:val="222222"/>
+          </w:rPr>
+          <w:t>may not fully address the underlying research question of ‘unaware’ EC</w:t>
+        </w:r>
+      </w:ins>
+      <w:ins w:id="28" w:author="Ian Hussey" w:date="2020-06-17T17:21:00Z">
+        <w:r>
+          <w:rPr>
+            <w:rFonts w:ascii="Times New Roman" w:hAnsi="Times New Roman" w:cs="Times New Roman"/>
+            <w:bCs/>
+            <w:color w:val="222222"/>
+          </w:rPr>
+          <w:t>. Our RRR examined the replicability of this effect</w:t>
+        </w:r>
+      </w:ins>
+      <w:ins w:id="29" w:author="Ian Hussey" w:date="2020-06-17T17:34:00Z">
+        <w:r>
+          <w:rPr>
+            <w:rFonts w:ascii="Times New Roman" w:hAnsi="Times New Roman" w:cs="Times New Roman"/>
+            <w:bCs/>
+            <w:color w:val="222222"/>
+          </w:rPr>
+          <w:t xml:space="preserve">, and </w:t>
+        </w:r>
+      </w:ins>
+      <w:ins w:id="30" w:author="Ian Hussey" w:date="2020-06-17T17:33:00Z">
+        <w:r>
+          <w:rPr>
+            <w:rFonts w:ascii="Times New Roman" w:hAnsi="Times New Roman" w:cs="Times New Roman"/>
+            <w:bCs/>
+            <w:color w:val="222222"/>
+          </w:rPr>
+          <w:t xml:space="preserve">our </w:t>
+        </w:r>
+      </w:ins>
+      <w:ins w:id="31" w:author="Ian Hussey" w:date="2020-06-17T17:21:00Z">
+        <w:r>
+          <w:rPr>
+            <w:rFonts w:ascii="Times New Roman" w:hAnsi="Times New Roman" w:cs="Times New Roman"/>
+            <w:bCs/>
+            <w:color w:val="222222"/>
+          </w:rPr>
+          <w:t xml:space="preserve">discussion section </w:t>
+        </w:r>
+      </w:ins>
+      <w:ins w:id="32" w:author="Ian Hussey" w:date="2020-06-17T17:33:00Z">
+        <w:r>
+          <w:rPr>
+            <w:rFonts w:ascii="Times New Roman" w:hAnsi="Times New Roman" w:cs="Times New Roman"/>
+            <w:bCs/>
+            <w:color w:val="222222"/>
+          </w:rPr>
+          <w:t xml:space="preserve">also critiques the methodology’s ability to </w:t>
+        </w:r>
+        <w:r>
+          <w:rPr>
+            <w:rFonts w:ascii="Times New Roman" w:hAnsi="Times New Roman" w:cs="Times New Roman"/>
+            <w:bCs/>
+            <w:color w:val="222222"/>
+          </w:rPr>
+          <w:t xml:space="preserve">address the </w:t>
+        </w:r>
+      </w:ins>
+      <w:ins w:id="33" w:author="Ian Hussey" w:date="2020-06-17T17:34:00Z">
+        <w:r>
+          <w:rPr>
+            <w:rFonts w:ascii="Times New Roman" w:hAnsi="Times New Roman" w:cs="Times New Roman"/>
+            <w:bCs/>
+            <w:color w:val="222222"/>
+          </w:rPr>
+          <w:lastRenderedPageBreak/>
+          <w:t>original research question</w:t>
+        </w:r>
+      </w:ins>
+      <w:ins w:id="34" w:author="Ian Hussey" w:date="2020-06-17T17:23:00Z">
+        <w:r>
+          <w:rPr>
+            <w:rFonts w:ascii="Times New Roman" w:hAnsi="Times New Roman" w:cs="Times New Roman"/>
+            <w:bCs/>
+            <w:color w:val="222222"/>
+          </w:rPr>
+          <w:t xml:space="preserve"> and points to alternative approaches </w:t>
+        </w:r>
+        <w:r>
+          <w:rPr>
+            <w:rFonts w:ascii="Times New Roman" w:hAnsi="Times New Roman" w:cs="Times New Roman"/>
+            <w:bCs/>
+            <w:color w:val="222222"/>
+          </w:rPr>
+          <w:t>such as the experimental manipulation of awareness</w:t>
+        </w:r>
+      </w:ins>
+      <w:ins w:id="35" w:author="Ian Hussey" w:date="2020-06-17T17:21:00Z">
+        <w:r>
+          <w:rPr>
+            <w:rFonts w:ascii="Times New Roman" w:hAnsi="Times New Roman" w:cs="Times New Roman"/>
+            <w:bCs/>
+            <w:color w:val="222222"/>
+          </w:rPr>
+          <w:t xml:space="preserve">. </w:t>
+        </w:r>
+      </w:ins>
+      <w:ins w:id="36" w:author="Ian Hussey" w:date="2020-06-17T17:34:00Z">
+        <w:r>
+          <w:rPr>
+            <w:rFonts w:ascii="Times New Roman" w:hAnsi="Times New Roman" w:cs="Times New Roman"/>
+            <w:bCs/>
+            <w:color w:val="222222"/>
+          </w:rPr>
+          <w:t>The discussion section</w:t>
+        </w:r>
+      </w:ins>
+      <w:ins w:id="37" w:author="Ian Hussey" w:date="2020-06-17T17:21:00Z">
+        <w:r>
+          <w:rPr>
+            <w:rFonts w:ascii="Times New Roman" w:hAnsi="Times New Roman" w:cs="Times New Roman"/>
+            <w:bCs/>
+            <w:color w:val="222222"/>
+          </w:rPr>
+          <w:t xml:space="preserve"> also reference</w:t>
+        </w:r>
+      </w:ins>
+      <w:ins w:id="38" w:author="Ian Hussey" w:date="2020-06-17T17:34:00Z">
+        <w:r>
+          <w:rPr>
+            <w:rFonts w:ascii="Times New Roman" w:hAnsi="Times New Roman" w:cs="Times New Roman"/>
+            <w:bCs/>
+            <w:color w:val="222222"/>
+          </w:rPr>
+          <w:t>s</w:t>
+        </w:r>
+      </w:ins>
+      <w:ins w:id="39" w:author="Ian Hussey" w:date="2020-06-17T17:21:00Z">
+        <w:r>
+          <w:rPr>
+            <w:rFonts w:ascii="Times New Roman" w:hAnsi="Times New Roman" w:cs="Times New Roman"/>
+            <w:bCs/>
+            <w:color w:val="222222"/>
+          </w:rPr>
+          <w:t xml:space="preserve"> a commentary paper by two of the </w:t>
+        </w:r>
+      </w:ins>
+      <w:ins w:id="40" w:author="Ian Hussey" w:date="2020-06-17T17:34:00Z">
+        <w:r>
+          <w:rPr>
+            <w:rFonts w:ascii="Times New Roman" w:hAnsi="Times New Roman" w:cs="Times New Roman"/>
+            <w:bCs/>
+            <w:color w:val="222222"/>
+          </w:rPr>
+          <w:t xml:space="preserve">RRR </w:t>
+        </w:r>
+      </w:ins>
+      <w:ins w:id="41" w:author="Ian Hussey" w:date="2020-06-17T17:21:00Z">
+        <w:r>
+          <w:rPr>
+            <w:rFonts w:ascii="Times New Roman" w:hAnsi="Times New Roman" w:cs="Times New Roman"/>
+            <w:bCs/>
+            <w:color w:val="222222"/>
+          </w:rPr>
+          <w:t xml:space="preserve">authors </w:t>
+        </w:r>
+      </w:ins>
+      <w:ins w:id="42" w:author="Ian Hussey" w:date="2020-06-17T17:22:00Z">
+        <w:r>
+          <w:rPr>
+            <w:rFonts w:ascii="Times New Roman" w:hAnsi="Times New Roman" w:cs="Times New Roman"/>
+            <w:bCs/>
+            <w:color w:val="222222"/>
+          </w:rPr>
+          <w:t>(Hussey &amp; Hughes, 2020)</w:t>
+        </w:r>
+      </w:ins>
+      <w:ins w:id="43" w:author="Ian Hussey" w:date="2020-06-17T17:34:00Z">
+        <w:r>
+          <w:rPr>
+            <w:rFonts w:ascii="Times New Roman" w:hAnsi="Times New Roman" w:cs="Times New Roman"/>
+            <w:bCs/>
+            <w:color w:val="222222"/>
+          </w:rPr>
+          <w:t xml:space="preserve"> which </w:t>
+        </w:r>
+      </w:ins>
+      <w:ins w:id="44" w:author="Ian Hussey" w:date="2020-06-17T17:22:00Z">
+        <w:r>
+          <w:rPr>
+            <w:rFonts w:ascii="Times New Roman" w:hAnsi="Times New Roman" w:cs="Times New Roman"/>
+            <w:bCs/>
+            <w:color w:val="222222"/>
+          </w:rPr>
+          <w:t xml:space="preserve">considers in detail the distinction between a replicable effect (as we found in our primary analyses) versus support for the underlying verbal hypothesis of interest (i.e., ‘unaware’ </w:t>
+        </w:r>
+      </w:ins>
+      <w:ins w:id="45" w:author="Ian Hussey" w:date="2020-06-17T17:23:00Z">
+        <w:r>
+          <w:rPr>
+            <w:rFonts w:ascii="Times New Roman" w:hAnsi="Times New Roman" w:cs="Times New Roman"/>
+            <w:bCs/>
+            <w:color w:val="222222"/>
+          </w:rPr>
+          <w:t xml:space="preserve">EC). </w:t>
+        </w:r>
+      </w:ins>
+      <w:commentRangeEnd w:id="18"/>
+      <w:ins w:id="46" w:author="Ian Hussey" w:date="2020-06-17T17:29:00Z">
+        <w:r>
+          <w:rPr>
+            <w:rStyle w:val="CommentReference"/>
+          </w:rPr>
+          <w:commentReference w:id="18"/>
+        </w:r>
+      </w:ins>
+      <w:ins w:id="47" w:author="Ian Hussey" w:date="2020-06-17T17:31:00Z">
+        <w:r>
+          <w:rPr>
+            <w:rFonts w:ascii="Times New Roman" w:hAnsi="Times New Roman" w:cs="Times New Roman"/>
+            <w:bCs/>
+            <w:color w:val="222222"/>
+          </w:rPr>
+          <w:t xml:space="preserve">We have therefore caveated our results and conclusions </w:t>
+        </w:r>
+      </w:ins>
+      <w:ins w:id="48" w:author="Ian Hussey" w:date="2020-06-17T17:32:00Z">
+        <w:r>
+          <w:rPr>
+            <w:rFonts w:ascii="Times New Roman" w:hAnsi="Times New Roman" w:cs="Times New Roman"/>
+            <w:bCs/>
+            <w:color w:val="222222"/>
+          </w:rPr>
+          <w:t>to consider the issues</w:t>
+        </w:r>
+      </w:ins>
+      <w:ins w:id="49" w:author="Ian Hussey" w:date="2020-06-17T17:35:00Z">
+        <w:r>
+          <w:rPr>
+            <w:rFonts w:ascii="Times New Roman" w:hAnsi="Times New Roman" w:cs="Times New Roman"/>
+            <w:bCs/>
+            <w:color w:val="222222"/>
+          </w:rPr>
+          <w:t xml:space="preserve"> that Reviewer 2 </w:t>
+        </w:r>
+        <w:r>
+          <w:rPr>
+            <w:rFonts w:ascii="Times New Roman" w:hAnsi="Times New Roman" w:cs="Times New Roman"/>
+            <w:bCs/>
+            <w:color w:val="222222"/>
+          </w:rPr>
+          <w:t>raises</w:t>
+        </w:r>
+      </w:ins>
+      <w:ins w:id="50" w:author="Ian Hussey" w:date="2020-06-17T17:32:00Z">
+        <w:r>
+          <w:rPr>
+            <w:rFonts w:ascii="Times New Roman" w:hAnsi="Times New Roman" w:cs="Times New Roman"/>
+            <w:bCs/>
+            <w:color w:val="222222"/>
+          </w:rPr>
+          <w:t>.</w:t>
+        </w:r>
+      </w:ins>
+      <w:ins w:id="51" w:author="Ian Hussey" w:date="2020-06-17T17:36:00Z">
+        <w:r>
+          <w:rPr>
+            <w:rFonts w:ascii="Times New Roman" w:hAnsi="Times New Roman" w:cs="Times New Roman"/>
+            <w:bCs/>
+            <w:color w:val="222222"/>
+          </w:rPr>
+          <w:t xml:space="preserve"> </w:t>
+        </w:r>
+      </w:ins>
+      <w:bookmarkStart w:id="52" w:name="_GoBack"/>
+      <w:bookmarkEnd w:id="52"/>
     </w:p>
     <w:p>
       <w:pPr>
@@ -3045,7 +3489,6 @@
           <w:bCs/>
           <w:color w:val="222222"/>
         </w:rPr>
-        <w:lastRenderedPageBreak/>
         <w:t>Response R2.3.</w:t>
       </w:r>
       <w:r>
@@ -3079,7 +3522,31 @@
           <w:bCs/>
           <w:color w:val="222222"/>
         </w:rPr>
-        <w:t>on p.XX).</w:t>
+        <w:t>on p.</w:t>
+      </w:r>
+      <w:r>
+        <w:rPr>
+          <w:rFonts w:ascii="Times New Roman" w:hAnsi="Times New Roman" w:cs="Times New Roman"/>
+          <w:bCs/>
+          <w:color w:val="222222"/>
+          <w:highlight w:val="yellow"/>
+          <w:rPrChange w:id="53" w:author="Ian Hussey" w:date="2020-06-17T17:30:00Z">
+            <w:rPr>
+              <w:rFonts w:ascii="Times New Roman" w:hAnsi="Times New Roman" w:cs="Times New Roman"/>
+              <w:bCs/>
+              <w:color w:val="222222"/>
+            </w:rPr>
+          </w:rPrChange>
+        </w:rPr>
+        <w:t>XX</w:t>
+      </w:r>
+      <w:r>
+        <w:rPr>
+          <w:rFonts w:ascii="Times New Roman" w:hAnsi="Times New Roman" w:cs="Times New Roman"/>
+          <w:bCs/>
+          <w:color w:val="222222"/>
+        </w:rPr>
+        <w:t>).</w:t>
       </w:r>
       <w:r>
         <w:rPr>
@@ -3306,7 +3773,7 @@
 
 <file path=word/comments.xml><?xml version="1.0" encoding="utf-8"?>
 <w:comments xmlns:wpc="http://schemas.microsoft.com/office/word/2010/wordprocessingCanvas" xmlns:cx="http://schemas.microsoft.com/office/drawing/2014/chartex" xmlns:cx1="http://schemas.microsoft.com/office/drawing/2015/9/8/chartex" xmlns:cx2="http://schemas.microsoft.com/office/drawing/2015/10/21/chartex" xmlns:cx3="http://schemas.microsoft.com/office/drawing/2016/5/9/chartex" xmlns:cx4="http://schemas.microsoft.com/office/drawing/2016/5/10/chartex" xmlns:cx5="http://schemas.microsoft.com/office/drawing/2016/5/11/chartex" xmlns:cx6="http://schemas.microsoft.com/office/drawing/2016/5/12/chartex" xmlns:cx7="http://schemas.microsoft.com/office/drawing/2016/5/13/chartex" xmlns:cx8="http://schemas.microsoft.com/office/drawing/2016/5/14/chartex" xmlns:mc="http://schemas.openxmlformats.org/markup-compatibility/2006" xmlns:aink="http://schemas.microsoft.com/office/drawing/2016/ink" xmlns:am3d="http://schemas.microsoft.com/office/drawing/2017/model3d" xmlns:o="urn:schemas-microsoft-com:office:office" xmlns:r="http://schemas.openxmlformats.org/officeDocument/2006/relationships" xmlns:m="http://schemas.openxmlformats.org/officeDocument/2006/math" xmlns:v="urn:schemas-microsoft-com:vml" xmlns:wp14="http://schemas.microsoft.com/office/word/2010/wordprocessingDrawing" xmlns:wp="http://schemas.openxmlformats.org/drawingml/2006/wordprocessingDrawing" xmlns:w10="urn:schemas-microsoft-com:office:word" xmlns:w="http://schemas.openxmlformats.org/wordprocessingml/2006/main" xmlns:w14="http://schemas.microsoft.com/office/word/2010/wordml" xmlns:w15="http://schemas.microsoft.com/office/word/2012/wordml" xmlns:w16cid="http://schemas.microsoft.com/office/word/2016/wordml/cid" xmlns:w16se="http://schemas.microsoft.com/office/word/2015/wordml/symex" xmlns:wpg="http://schemas.microsoft.com/office/word/2010/wordprocessingGroup" xmlns:wpi="http://schemas.microsoft.com/office/word/2010/wordprocessingInk" xmlns:wne="http://schemas.microsoft.com/office/word/2006/wordml" xmlns:wps="http://schemas.microsoft.com/office/word/2010/wordprocessingShape" mc:Ignorable="w14 w15 w16se w16cid wp14">
-  <w:comment w:id="6" w:author="Tal Moran Yorovich" w:date="2020-05-27T10:37:00Z" w:initials="TMY">
+  <w:comment w:id="1" w:author="Ian Hussey" w:date="2020-06-17T17:24:00Z" w:initials="IH">
     <w:p>
       <w:pPr>
         <w:pStyle w:val="CommentText"/>
@@ -3318,11 +3785,27 @@
         <w:annotationRef/>
       </w:r>
       <w:r>
+        <w:t>Check if text is correct</w:t>
+      </w:r>
+    </w:p>
+  </w:comment>
+  <w:comment w:id="8" w:author="Tal Moran Yorovich" w:date="2020-05-27T10:37:00Z" w:initials="TMY">
+    <w:p>
+      <w:pPr>
+        <w:pStyle w:val="CommentText"/>
+      </w:pPr>
+      <w:r>
+        <w:rPr>
+          <w:rStyle w:val="CommentReference"/>
+        </w:rPr>
+        <w:annotationRef/>
+      </w:r>
+      <w:r>
         <w:t xml:space="preserve">Let’s wait to see if there are authors who wish to link to their commentaries from the manuscript/ </w:t>
       </w:r>
     </w:p>
   </w:comment>
-  <w:comment w:id="7" w:author="sean hughes" w:date="2020-05-28T13:06:00Z" w:initials="sh">
+  <w:comment w:id="9" w:author="sean hughes" w:date="2020-05-28T13:06:00Z" w:initials="sh">
     <w:p>
       <w:pPr>
         <w:pStyle w:val="CommentText"/>
@@ -3357,7 +3840,7 @@
       </w:r>
     </w:p>
   </w:comment>
-  <w:comment w:id="8" w:author="Tal Moran Yorovich" w:date="2020-06-17T10:35:00Z" w:initials="TMY">
+  <w:comment w:id="10" w:author="Tal Moran Yorovich" w:date="2020-06-17T10:35:00Z" w:initials="TMY">
     <w:p>
       <w:pPr>
         <w:pStyle w:val="CommentText"/>
@@ -3373,7 +3856,7 @@
       </w:r>
     </w:p>
   </w:comment>
-  <w:comment w:id="10" w:author="Tal Moran Yorovich" w:date="2020-06-17T10:38:00Z" w:initials="TMY">
+  <w:comment w:id="15" w:author="Tal Moran Yorovich" w:date="2020-06-17T10:38:00Z" w:initials="TMY">
     <w:p>
       <w:pPr>
         <w:pStyle w:val="CommentText"/>
@@ -3389,7 +3872,7 @@
       </w:r>
     </w:p>
   </w:comment>
-  <w:comment w:id="11" w:author="sean hughes" w:date="2020-05-28T13:38:00Z" w:initials="sh">
+  <w:comment w:id="18" w:author="Ian Hussey" w:date="2020-06-17T17:29:00Z" w:initials="IH">
     <w:p>
       <w:pPr>
         <w:pStyle w:val="CommentText"/>
@@ -3401,7 +3884,7 @@
         <w:annotationRef/>
       </w:r>
       <w:r>
-        <w:t>Ian – you want to take this one?</w:t>
+        <w:t xml:space="preserve">Is this enough? Should we alter the text R2 cites to say this is a general problem? Miguel’s language was too strong here but we’re stuck with some version of it. </w:t>
       </w:r>
     </w:p>
   </w:comment>
@@ -3410,21 +3893,23 @@
 
 <file path=word/commentsExtended.xml><?xml version="1.0" encoding="utf-8"?>
 <w15:commentsEx xmlns:wpc="http://schemas.microsoft.com/office/word/2010/wordprocessingCanvas" xmlns:cx="http://schemas.microsoft.com/office/drawing/2014/chartex" xmlns:cx1="http://schemas.microsoft.com/office/drawing/2015/9/8/chartex" xmlns:cx2="http://schemas.microsoft.com/office/drawing/2015/10/21/chartex" xmlns:cx3="http://schemas.microsoft.com/office/drawing/2016/5/9/chartex" xmlns:cx4="http://schemas.microsoft.com/office/drawing/2016/5/10/chartex" xmlns:cx5="http://schemas.microsoft.com/office/drawing/2016/5/11/chartex" xmlns:cx6="http://schemas.microsoft.com/office/drawing/2016/5/12/chartex" xmlns:cx7="http://schemas.microsoft.com/office/drawing/2016/5/13/chartex" xmlns:cx8="http://schemas.microsoft.com/office/drawing/2016/5/14/chartex" xmlns:mc="http://schemas.openxmlformats.org/markup-compatibility/2006" xmlns:aink="http://schemas.microsoft.com/office/drawing/2016/ink" xmlns:am3d="http://schemas.microsoft.com/office/drawing/2017/model3d" xmlns:o="urn:schemas-microsoft-com:office:office" xmlns:r="http://schemas.openxmlformats.org/officeDocument/2006/relationships" xmlns:m="http://schemas.openxmlformats.org/officeDocument/2006/math" xmlns:v="urn:schemas-microsoft-com:vml" xmlns:wp14="http://schemas.microsoft.com/office/word/2010/wordprocessingDrawing" xmlns:wp="http://schemas.openxmlformats.org/drawingml/2006/wordprocessingDrawing" xmlns:w10="urn:schemas-microsoft-com:office:word" xmlns:w="http://schemas.openxmlformats.org/wordprocessingml/2006/main" xmlns:w14="http://schemas.microsoft.com/office/word/2010/wordml" xmlns:w15="http://schemas.microsoft.com/office/word/2012/wordml" xmlns:w16cid="http://schemas.microsoft.com/office/word/2016/wordml/cid" xmlns:w16se="http://schemas.microsoft.com/office/word/2015/wordml/symex" xmlns:wpg="http://schemas.microsoft.com/office/word/2010/wordprocessingGroup" xmlns:wpi="http://schemas.microsoft.com/office/word/2010/wordprocessingInk" xmlns:wne="http://schemas.microsoft.com/office/word/2006/wordml" xmlns:wps="http://schemas.microsoft.com/office/word/2010/wordprocessingShape" mc:Ignorable="w14 w15 w16se w16cid wp14">
+  <w15:commentEx w15:paraId="18E512BC" w15:done="0"/>
   <w15:commentEx w15:paraId="47837C89" w15:done="0"/>
   <w15:commentEx w15:paraId="6BA4E3AB" w15:paraIdParent="47837C89" w15:done="0"/>
   <w15:commentEx w15:paraId="00294D04" w15:paraIdParent="47837C89" w15:done="0"/>
   <w15:commentEx w15:paraId="4FC0523B" w15:done="0"/>
-  <w15:commentEx w15:paraId="0814B0A0" w15:done="0"/>
+  <w15:commentEx w15:paraId="5E413A91" w15:done="0"/>
 </w15:commentsEx>
 </file>
 
 <file path=word/commentsIds.xml><?xml version="1.0" encoding="utf-8"?>
 <w16cid:commentsIds xmlns:wpc="http://schemas.microsoft.com/office/word/2010/wordprocessingCanvas" xmlns:cx="http://schemas.microsoft.com/office/drawing/2014/chartex" xmlns:cx1="http://schemas.microsoft.com/office/drawing/2015/9/8/chartex" xmlns:cx2="http://schemas.microsoft.com/office/drawing/2015/10/21/chartex" xmlns:cx3="http://schemas.microsoft.com/office/drawing/2016/5/9/chartex" xmlns:cx4="http://schemas.microsoft.com/office/drawing/2016/5/10/chartex" xmlns:cx5="http://schemas.microsoft.com/office/drawing/2016/5/11/chartex" xmlns:cx6="http://schemas.microsoft.com/office/drawing/2016/5/12/chartex" xmlns:cx7="http://schemas.microsoft.com/office/drawing/2016/5/13/chartex" xmlns:cx8="http://schemas.microsoft.com/office/drawing/2016/5/14/chartex" xmlns:mc="http://schemas.openxmlformats.org/markup-compatibility/2006" xmlns:aink="http://schemas.microsoft.com/office/drawing/2016/ink" xmlns:am3d="http://schemas.microsoft.com/office/drawing/2017/model3d" xmlns:o="urn:schemas-microsoft-com:office:office" xmlns:r="http://schemas.openxmlformats.org/officeDocument/2006/relationships" xmlns:m="http://schemas.openxmlformats.org/officeDocument/2006/math" xmlns:v="urn:schemas-microsoft-com:vml" xmlns:wp14="http://schemas.microsoft.com/office/word/2010/wordprocessingDrawing" xmlns:wp="http://schemas.openxmlformats.org/drawingml/2006/wordprocessingDrawing" xmlns:w10="urn:schemas-microsoft-com:office:word" xmlns:w="http://schemas.openxmlformats.org/wordprocessingml/2006/main" xmlns:w14="http://schemas.microsoft.com/office/word/2010/wordml" xmlns:w15="http://schemas.microsoft.com/office/word/2012/wordml" xmlns:w16cid="http://schemas.microsoft.com/office/word/2016/wordml/cid" xmlns:w16se="http://schemas.microsoft.com/office/word/2015/wordml/symex" xmlns:wpg="http://schemas.microsoft.com/office/word/2010/wordprocessingGroup" xmlns:wpi="http://schemas.microsoft.com/office/word/2010/wordprocessingInk" xmlns:wne="http://schemas.microsoft.com/office/word/2006/wordml" xmlns:wps="http://schemas.microsoft.com/office/word/2010/wordprocessingShape" mc:Ignorable="w14 w15 w16se w16cid wp14">
+  <w16cid:commentId w16cid:paraId="18E512BC" w16cid:durableId="2294D067"/>
   <w16cid:commentId w16cid:paraId="47837C89" w16cid:durableId="2278C164"/>
   <w16cid:commentId w16cid:paraId="6BA4E3AB" w16cid:durableId="229459F0"/>
   <w16cid:commentId w16cid:paraId="00294D04" w16cid:durableId="22947075"/>
   <w16cid:commentId w16cid:paraId="4FC0523B" w16cid:durableId="2294713A"/>
-  <w16cid:commentId w16cid:paraId="0814B0A0" w16cid:durableId="229459F1"/>
+  <w16cid:commentId w16cid:paraId="5E413A91" w16cid:durableId="2294D167"/>
 </w16cid:commentsIds>
 </file>
 
@@ -3527,14 +4012,14 @@
 
 <file path=word/people.xml><?xml version="1.0" encoding="utf-8"?>
 <w15:people xmlns:wpc="http://schemas.microsoft.com/office/word/2010/wordprocessingCanvas" xmlns:cx="http://schemas.microsoft.com/office/drawing/2014/chartex" xmlns:cx1="http://schemas.microsoft.com/office/drawing/2015/9/8/chartex" xmlns:cx2="http://schemas.microsoft.com/office/drawing/2015/10/21/chartex" xmlns:cx3="http://schemas.microsoft.com/office/drawing/2016/5/9/chartex" xmlns:cx4="http://schemas.microsoft.com/office/drawing/2016/5/10/chartex" xmlns:cx5="http://schemas.microsoft.com/office/drawing/2016/5/11/chartex" xmlns:cx6="http://schemas.microsoft.com/office/drawing/2016/5/12/chartex" xmlns:cx7="http://schemas.microsoft.com/office/drawing/2016/5/13/chartex" xmlns:cx8="http://schemas.microsoft.com/office/drawing/2016/5/14/chartex" xmlns:mc="http://schemas.openxmlformats.org/markup-compatibility/2006" xmlns:aink="http://schemas.microsoft.com/office/drawing/2016/ink" xmlns:am3d="http://schemas.microsoft.com/office/drawing/2017/model3d" xmlns:o="urn:schemas-microsoft-com:office:office" xmlns:r="http://schemas.openxmlformats.org/officeDocument/2006/relationships" xmlns:m="http://schemas.openxmlformats.org/officeDocument/2006/math" xmlns:v="urn:schemas-microsoft-com:vml" xmlns:wp14="http://schemas.microsoft.com/office/word/2010/wordprocessingDrawing" xmlns:wp="http://schemas.openxmlformats.org/drawingml/2006/wordprocessingDrawing" xmlns:w10="urn:schemas-microsoft-com:office:word" xmlns:w="http://schemas.openxmlformats.org/wordprocessingml/2006/main" xmlns:w14="http://schemas.microsoft.com/office/word/2010/wordml" xmlns:w15="http://schemas.microsoft.com/office/word/2012/wordml" xmlns:w16cid="http://schemas.microsoft.com/office/word/2016/wordml/cid" xmlns:w16se="http://schemas.microsoft.com/office/word/2015/wordml/symex" xmlns:wpg="http://schemas.microsoft.com/office/word/2010/wordprocessingGroup" xmlns:wpi="http://schemas.microsoft.com/office/word/2010/wordprocessingInk" xmlns:wne="http://schemas.microsoft.com/office/word/2006/wordml" xmlns:wps="http://schemas.microsoft.com/office/word/2010/wordprocessingShape" mc:Ignorable="w14 w15 w16se w16cid wp14">
+  <w15:person w15:author="Ian Hussey">
+    <w15:presenceInfo w15:providerId="None" w15:userId="Ian Hussey"/>
+  </w15:person>
   <w15:person w15:author="Tal Moran Yorovich">
     <w15:presenceInfo w15:providerId="AD" w15:userId="S-1-5-21-4030456262-320625612-449655040-259577"/>
   </w15:person>
   <w15:person w15:author="sean hughes">
     <w15:presenceInfo w15:providerId="Windows Live" w15:userId="290af962c17f5454"/>
-  </w15:person>
-  <w15:person w15:author="Ian Hussey">
-    <w15:presenceInfo w15:providerId="None" w15:userId="Ian Hussey"/>
   </w15:person>
 </w15:people>
 </file>
@@ -4426,7 +4911,7 @@
 </file>
 
 <file path=customXml/itemProps1.xml><?xml version="1.0" encoding="utf-8"?>
-<ds:datastoreItem xmlns:ds="http://schemas.openxmlformats.org/officeDocument/2006/customXml" ds:itemID="{F35219EE-3A37-4671-A8DC-C1359FFBB225}">
+<ds:datastoreItem xmlns:ds="http://schemas.openxmlformats.org/officeDocument/2006/customXml" ds:itemID="{652B1D64-E2CA-7746-A282-82D026C10A1F}">
   <ds:schemaRefs>
     <ds:schemaRef ds:uri="http://schemas.openxmlformats.org/officeDocument/2006/bibliography"/>
   </ds:schemaRefs>

</xml_diff>